<commit_message>
Modify Web page: add course #; modify partners doc: add partners
</commit_message>
<xml_diff>
--- a/potential_partners.docx
+++ b/potential_partners.docx
@@ -1,10 +1,19 @@
 
 <file path=word/document.xml><?xml version="1.0" encoding="utf-8"?>
-<w:document xmlns:wpc="http://schemas.microsoft.com/office/word/2010/wordprocessingCanvas" xmlns:cx="http://schemas.microsoft.com/office/drawing/2014/chartex" xmlns:cx1="http://schemas.microsoft.com/office/drawing/2015/9/8/chartex" xmlns:cx2="http://schemas.microsoft.com/office/drawing/2015/10/21/chartex" xmlns:cx3="http://schemas.microsoft.com/office/drawing/2016/5/9/chartex" xmlns:cx4="http://schemas.microsoft.com/office/drawing/2016/5/10/chartex" xmlns:cx5="http://schemas.microsoft.com/office/drawing/2016/5/11/chartex" xmlns:cx6="http://schemas.microsoft.com/office/drawing/2016/5/12/chartex" xmlns:cx7="http://schemas.microsoft.com/office/drawing/2016/5/13/chartex" xmlns:cx8="http://schemas.microsoft.com/office/drawing/2016/5/14/chartex" xmlns:mc="http://schemas.openxmlformats.org/markup-compatibility/2006" xmlns:aink="http://schemas.microsoft.com/office/drawing/2016/ink" xmlns:am3d="http://schemas.microsoft.com/office/drawing/2017/model3d" xmlns:o="urn:schemas-microsoft-com:office:office" xmlns:r="http://schemas.openxmlformats.org/officeDocument/2006/relationships" xmlns:m="http://schemas.openxmlformats.org/officeDocument/2006/math" xmlns:v="urn:schemas-microsoft-com:vml" xmlns:wp14="http://schemas.microsoft.com/office/word/2010/wordprocessingDrawing" xmlns:wp="http://schemas.openxmlformats.org/drawingml/2006/wordprocessingDrawing" xmlns:w10="urn:schemas-microsoft-com:office:word" xmlns:w="http://schemas.openxmlformats.org/wordprocessingml/2006/main" xmlns:w14="http://schemas.microsoft.com/office/word/2010/wordml" xmlns:w15="http://schemas.microsoft.com/office/word/2012/wordml" xmlns:w16cex="http://schemas.microsoft.com/office/word/2018/wordml/cex" xmlns:w16cid="http://schemas.microsoft.com/office/word/2016/wordml/cid" xmlns:w16="http://schemas.microsoft.com/office/word/2018/wordml" xmlns:w16se="http://schemas.microsoft.com/office/word/2015/wordml/symex" xmlns:wpg="http://schemas.microsoft.com/office/word/2010/wordprocessingGroup" xmlns:wpi="http://schemas.microsoft.com/office/word/2010/wordprocessingInk" xmlns:wne="http://schemas.microsoft.com/office/word/2006/wordml" xmlns:wps="http://schemas.microsoft.com/office/word/2010/wordprocessingShape" mc:Ignorable="w14 w15 w16se w16cid w16 w16cex wp14">
+<w:document xmlns:o="urn:schemas-microsoft-com:office:office" xmlns:r="http://schemas.openxmlformats.org/officeDocument/2006/relationships" xmlns:v="urn:schemas-microsoft-com:vml" xmlns:w="http://schemas.openxmlformats.org/wordprocessingml/2006/main" xmlns:w10="urn:schemas-microsoft-com:office:word" xmlns:wp="http://schemas.openxmlformats.org/drawingml/2006/wordprocessingDrawing" xmlns:wps="http://schemas.microsoft.com/office/word/2010/wordprocessingShape" xmlns:wpg="http://schemas.microsoft.com/office/word/2010/wordprocessingGroup" xmlns:mc="http://schemas.openxmlformats.org/markup-compatibility/2006" xmlns:wp14="http://schemas.microsoft.com/office/word/2010/wordprocessingDrawing" xmlns:w14="http://schemas.microsoft.com/office/word/2010/wordml" mc:Ignorable="w14 wp14">
   <w:body>
-    <w:p/>
     <w:p>
       <w:pPr>
+        <w:pStyle w:val="Normal"/>
+        <w:rPr/>
+      </w:pPr>
+      <w:r>
+        <w:rPr/>
+      </w:r>
+    </w:p>
+    <w:p>
+      <w:pPr>
+        <w:pStyle w:val="Normal"/>
         <w:rPr>
           <w:sz w:val="32"/>
           <w:szCs w:val="32"/>
@@ -19,53 +28,569 @@
       </w:r>
     </w:p>
     <w:p>
-      <w:hyperlink r:id="rId4" w:history="1">
+      <w:pPr>
+        <w:pStyle w:val="Normal"/>
+        <w:rPr>
+          <w:sz w:val="32"/>
+          <w:szCs w:val="32"/>
+        </w:rPr>
+      </w:pPr>
+      <w:r>
+        <w:rPr>
+          <w:sz w:val="32"/>
+          <w:szCs w:val="32"/>
+        </w:rPr>
+      </w:r>
+    </w:p>
+    <w:p>
+      <w:pPr>
+        <w:pStyle w:val="Normal"/>
+        <w:rPr/>
+      </w:pPr>
+      <w:hyperlink r:id="rId2">
         <w:r>
           <w:rPr>
-            <w:rStyle w:val="Hyperlink"/>
+            <w:rStyle w:val="InternetLink"/>
           </w:rPr>
           <w:t>Americorps</w:t>
         </w:r>
       </w:hyperlink>
     </w:p>
     <w:p>
-      <w:hyperlink r:id="rId5" w:history="1">
+      <w:pPr>
+        <w:pStyle w:val="Normal"/>
+        <w:numPr>
+          <w:ilvl w:val="0"/>
+          <w:numId w:val="1"/>
+        </w:numPr>
+        <w:rPr/>
+      </w:pPr>
+      <w:r>
+        <w:rPr>
+          <w:rStyle w:val="InternetLink"/>
+          <w:color w:val="000000"/>
+          <w:u w:val="none"/>
+        </w:rPr>
+        <w:t>Best way may be to set up partnership account for Georgia Tech</w:t>
+      </w:r>
+    </w:p>
+    <w:p>
+      <w:pPr>
+        <w:pStyle w:val="Normal"/>
+        <w:rPr/>
+      </w:pPr>
+      <w:hyperlink r:id="rId3">
         <w:r>
           <w:rPr>
-            <w:rStyle w:val="Hyperlink"/>
+            <w:rStyle w:val="InternetLink"/>
           </w:rPr>
-          <w:t>Uni</w:t>
+          <w:t>United Way</w:t>
         </w:r>
+      </w:hyperlink>
+    </w:p>
+    <w:p>
+      <w:pPr>
+        <w:pStyle w:val="Normal"/>
+        <w:numPr>
+          <w:ilvl w:val="0"/>
+          <w:numId w:val="2"/>
+        </w:numPr>
+        <w:spacing w:before="0" w:after="160"/>
+        <w:rPr/>
+      </w:pPr>
+      <w:hyperlink r:id="rId4">
         <w:r>
           <w:rPr>
-            <w:rStyle w:val="Hyperlink"/>
+            <w:rStyle w:val="InternetLink"/>
           </w:rPr>
-          <w:t>t</w:t>
+          <w:t>Partnership</w:t>
         </w:r>
+      </w:hyperlink>
+    </w:p>
+    <w:p>
+      <w:pPr>
+        <w:pStyle w:val="Normal"/>
+        <w:spacing w:before="0" w:after="160"/>
+        <w:rPr/>
+      </w:pPr>
+      <w:r>
+        <w:rPr>
+          <w:rStyle w:val="InternetLink"/>
+          <w:color w:val="000000"/>
+          <w:u w:val="none"/>
+        </w:rPr>
+        <w:t>Individual Organizations</w:t>
+      </w:r>
+    </w:p>
+    <w:p>
+      <w:pPr>
+        <w:pStyle w:val="Normal"/>
+        <w:numPr>
+          <w:ilvl w:val="0"/>
+          <w:numId w:val="2"/>
+        </w:numPr>
+        <w:spacing w:before="0" w:after="160"/>
+        <w:rPr/>
+      </w:pPr>
+      <w:hyperlink r:id="rId5">
         <w:r>
           <w:rPr>
-            <w:rStyle w:val="Hyperlink"/>
+            <w:rStyle w:val="InternetLink"/>
+            <w:rFonts w:eastAsia="Calibri" w:cs=""/>
+            <w:kern w:val="0"/>
+            <w:sz w:val="24"/>
+            <w:szCs w:val="22"/>
+            <w:lang w:val="en-US" w:eastAsia="en-US" w:bidi="ar-SA"/>
           </w:rPr>
-          <w:t>ed Way</w:t>
+          <w:t>National Coalition for the Homeless</w:t>
+        </w:r>
+      </w:hyperlink>
+    </w:p>
+    <w:p>
+      <w:pPr>
+        <w:pStyle w:val="Normal"/>
+        <w:numPr>
+          <w:ilvl w:val="0"/>
+          <w:numId w:val="2"/>
+        </w:numPr>
+        <w:spacing w:before="0" w:after="160"/>
+        <w:rPr/>
+      </w:pPr>
+      <w:hyperlink r:id="rId6">
+        <w:r>
+          <w:rPr>
+            <w:rStyle w:val="InternetLink"/>
+          </w:rPr>
+          <w:t>Sierra Club International</w:t>
         </w:r>
       </w:hyperlink>
     </w:p>
     <w:sectPr>
+      <w:type w:val="nextPage"/>
       <w:pgSz w:w="12240" w:h="15840"/>
-      <w:pgMar w:top="1440" w:right="1440" w:bottom="1440" w:left="1440" w:header="720" w:footer="720" w:gutter="0"/>
-      <w:cols w:space="720"/>
-      <w:docGrid w:linePitch="360"/>
+      <w:pgMar w:left="1440" w:right="1440" w:header="0" w:top="1440" w:footer="0" w:bottom="1440" w:gutter="0"/>
+      <w:pgNumType w:fmt="decimal"/>
+      <w:formProt w:val="false"/>
+      <w:textDirection w:val="lrTb"/>
+      <w:docGrid w:type="default" w:linePitch="360" w:charSpace="0"/>
     </w:sectPr>
   </w:body>
 </w:document>
 </file>
 
+<file path=word/numbering.xml><?xml version="1.0" encoding="utf-8"?>
+<w:numbering xmlns:w="http://schemas.openxmlformats.org/wordprocessingml/2006/main" xmlns:o="urn:schemas-microsoft-com:office:office" xmlns:r="http://schemas.openxmlformats.org/officeDocument/2006/relationships" xmlns:v="urn:schemas-microsoft-com:vml" xmlns:mc="http://schemas.openxmlformats.org/markup-compatibility/2006" xmlns:w14="http://schemas.microsoft.com/office/word/2010/wordml" mc:Ignorable="w14">
+  <w:abstractNum w:abstractNumId="1">
+    <w:lvl w:ilvl="0">
+      <w:start w:val="1"/>
+      <w:numFmt w:val="bullet"/>
+      <w:lvlText w:val=""/>
+      <w:lvlJc w:val="left"/>
+      <w:pPr>
+        <w:tabs>
+          <w:tab w:val="num" w:pos="720"/>
+        </w:tabs>
+        <w:ind w:left="720" w:hanging="360"/>
+      </w:pPr>
+      <w:rPr>
+        <w:rFonts w:ascii="Symbol" w:hAnsi="Symbol" w:cs="Symbol" w:hint="default"/>
+      </w:rPr>
+    </w:lvl>
+    <w:lvl w:ilvl="1">
+      <w:start w:val="1"/>
+      <w:numFmt w:val="bullet"/>
+      <w:lvlText w:val="◦"/>
+      <w:lvlJc w:val="left"/>
+      <w:pPr>
+        <w:tabs>
+          <w:tab w:val="num" w:pos="1080"/>
+        </w:tabs>
+        <w:ind w:left="1080" w:hanging="360"/>
+      </w:pPr>
+      <w:rPr>
+        <w:rFonts w:ascii="OpenSymbol" w:hAnsi="OpenSymbol" w:cs="OpenSymbol" w:hint="default"/>
+      </w:rPr>
+    </w:lvl>
+    <w:lvl w:ilvl="2">
+      <w:start w:val="1"/>
+      <w:numFmt w:val="bullet"/>
+      <w:lvlText w:val="▪"/>
+      <w:lvlJc w:val="left"/>
+      <w:pPr>
+        <w:tabs>
+          <w:tab w:val="num" w:pos="1440"/>
+        </w:tabs>
+        <w:ind w:left="1440" w:hanging="360"/>
+      </w:pPr>
+      <w:rPr>
+        <w:rFonts w:ascii="OpenSymbol" w:hAnsi="OpenSymbol" w:cs="OpenSymbol" w:hint="default"/>
+      </w:rPr>
+    </w:lvl>
+    <w:lvl w:ilvl="3">
+      <w:start w:val="1"/>
+      <w:numFmt w:val="bullet"/>
+      <w:lvlText w:val=""/>
+      <w:lvlJc w:val="left"/>
+      <w:pPr>
+        <w:tabs>
+          <w:tab w:val="num" w:pos="1800"/>
+        </w:tabs>
+        <w:ind w:left="1800" w:hanging="360"/>
+      </w:pPr>
+      <w:rPr>
+        <w:rFonts w:ascii="Symbol" w:hAnsi="Symbol" w:cs="Symbol" w:hint="default"/>
+      </w:rPr>
+    </w:lvl>
+    <w:lvl w:ilvl="4">
+      <w:start w:val="1"/>
+      <w:numFmt w:val="bullet"/>
+      <w:lvlText w:val="◦"/>
+      <w:lvlJc w:val="left"/>
+      <w:pPr>
+        <w:tabs>
+          <w:tab w:val="num" w:pos="2160"/>
+        </w:tabs>
+        <w:ind w:left="2160" w:hanging="360"/>
+      </w:pPr>
+      <w:rPr>
+        <w:rFonts w:ascii="OpenSymbol" w:hAnsi="OpenSymbol" w:cs="OpenSymbol" w:hint="default"/>
+      </w:rPr>
+    </w:lvl>
+    <w:lvl w:ilvl="5">
+      <w:start w:val="1"/>
+      <w:numFmt w:val="bullet"/>
+      <w:lvlText w:val="▪"/>
+      <w:lvlJc w:val="left"/>
+      <w:pPr>
+        <w:tabs>
+          <w:tab w:val="num" w:pos="2520"/>
+        </w:tabs>
+        <w:ind w:left="2520" w:hanging="360"/>
+      </w:pPr>
+      <w:rPr>
+        <w:rFonts w:ascii="OpenSymbol" w:hAnsi="OpenSymbol" w:cs="OpenSymbol" w:hint="default"/>
+      </w:rPr>
+    </w:lvl>
+    <w:lvl w:ilvl="6">
+      <w:start w:val="1"/>
+      <w:numFmt w:val="bullet"/>
+      <w:lvlText w:val=""/>
+      <w:lvlJc w:val="left"/>
+      <w:pPr>
+        <w:tabs>
+          <w:tab w:val="num" w:pos="2880"/>
+        </w:tabs>
+        <w:ind w:left="2880" w:hanging="360"/>
+      </w:pPr>
+      <w:rPr>
+        <w:rFonts w:ascii="Symbol" w:hAnsi="Symbol" w:cs="Symbol" w:hint="default"/>
+      </w:rPr>
+    </w:lvl>
+    <w:lvl w:ilvl="7">
+      <w:start w:val="1"/>
+      <w:numFmt w:val="bullet"/>
+      <w:lvlText w:val="◦"/>
+      <w:lvlJc w:val="left"/>
+      <w:pPr>
+        <w:tabs>
+          <w:tab w:val="num" w:pos="3240"/>
+        </w:tabs>
+        <w:ind w:left="3240" w:hanging="360"/>
+      </w:pPr>
+      <w:rPr>
+        <w:rFonts w:ascii="OpenSymbol" w:hAnsi="OpenSymbol" w:cs="OpenSymbol" w:hint="default"/>
+      </w:rPr>
+    </w:lvl>
+    <w:lvl w:ilvl="8">
+      <w:start w:val="1"/>
+      <w:numFmt w:val="bullet"/>
+      <w:lvlText w:val="▪"/>
+      <w:lvlJc w:val="left"/>
+      <w:pPr>
+        <w:tabs>
+          <w:tab w:val="num" w:pos="3600"/>
+        </w:tabs>
+        <w:ind w:left="3600" w:hanging="360"/>
+      </w:pPr>
+      <w:rPr>
+        <w:rFonts w:ascii="OpenSymbol" w:hAnsi="OpenSymbol" w:cs="OpenSymbol" w:hint="default"/>
+      </w:rPr>
+    </w:lvl>
+  </w:abstractNum>
+  <w:abstractNum w:abstractNumId="2">
+    <w:lvl w:ilvl="0">
+      <w:start w:val="1"/>
+      <w:numFmt w:val="bullet"/>
+      <w:lvlText w:val=""/>
+      <w:lvlJc w:val="left"/>
+      <w:pPr>
+        <w:tabs>
+          <w:tab w:val="num" w:pos="720"/>
+        </w:tabs>
+        <w:ind w:left="720" w:hanging="360"/>
+      </w:pPr>
+      <w:rPr>
+        <w:rFonts w:ascii="Symbol" w:hAnsi="Symbol" w:cs="Symbol" w:hint="default"/>
+      </w:rPr>
+    </w:lvl>
+    <w:lvl w:ilvl="1">
+      <w:start w:val="1"/>
+      <w:numFmt w:val="bullet"/>
+      <w:lvlText w:val="◦"/>
+      <w:lvlJc w:val="left"/>
+      <w:pPr>
+        <w:tabs>
+          <w:tab w:val="num" w:pos="1080"/>
+        </w:tabs>
+        <w:ind w:left="1080" w:hanging="360"/>
+      </w:pPr>
+      <w:rPr>
+        <w:rFonts w:ascii="OpenSymbol" w:hAnsi="OpenSymbol" w:cs="OpenSymbol" w:hint="default"/>
+      </w:rPr>
+    </w:lvl>
+    <w:lvl w:ilvl="2">
+      <w:start w:val="1"/>
+      <w:numFmt w:val="bullet"/>
+      <w:lvlText w:val="▪"/>
+      <w:lvlJc w:val="left"/>
+      <w:pPr>
+        <w:tabs>
+          <w:tab w:val="num" w:pos="1440"/>
+        </w:tabs>
+        <w:ind w:left="1440" w:hanging="360"/>
+      </w:pPr>
+      <w:rPr>
+        <w:rFonts w:ascii="OpenSymbol" w:hAnsi="OpenSymbol" w:cs="OpenSymbol" w:hint="default"/>
+      </w:rPr>
+    </w:lvl>
+    <w:lvl w:ilvl="3">
+      <w:start w:val="1"/>
+      <w:numFmt w:val="bullet"/>
+      <w:lvlText w:val=""/>
+      <w:lvlJc w:val="left"/>
+      <w:pPr>
+        <w:tabs>
+          <w:tab w:val="num" w:pos="1800"/>
+        </w:tabs>
+        <w:ind w:left="1800" w:hanging="360"/>
+      </w:pPr>
+      <w:rPr>
+        <w:rFonts w:ascii="Symbol" w:hAnsi="Symbol" w:cs="Symbol" w:hint="default"/>
+      </w:rPr>
+    </w:lvl>
+    <w:lvl w:ilvl="4">
+      <w:start w:val="1"/>
+      <w:numFmt w:val="bullet"/>
+      <w:lvlText w:val="◦"/>
+      <w:lvlJc w:val="left"/>
+      <w:pPr>
+        <w:tabs>
+          <w:tab w:val="num" w:pos="2160"/>
+        </w:tabs>
+        <w:ind w:left="2160" w:hanging="360"/>
+      </w:pPr>
+      <w:rPr>
+        <w:rFonts w:ascii="OpenSymbol" w:hAnsi="OpenSymbol" w:cs="OpenSymbol" w:hint="default"/>
+      </w:rPr>
+    </w:lvl>
+    <w:lvl w:ilvl="5">
+      <w:start w:val="1"/>
+      <w:numFmt w:val="bullet"/>
+      <w:lvlText w:val="▪"/>
+      <w:lvlJc w:val="left"/>
+      <w:pPr>
+        <w:tabs>
+          <w:tab w:val="num" w:pos="2520"/>
+        </w:tabs>
+        <w:ind w:left="2520" w:hanging="360"/>
+      </w:pPr>
+      <w:rPr>
+        <w:rFonts w:ascii="OpenSymbol" w:hAnsi="OpenSymbol" w:cs="OpenSymbol" w:hint="default"/>
+      </w:rPr>
+    </w:lvl>
+    <w:lvl w:ilvl="6">
+      <w:start w:val="1"/>
+      <w:numFmt w:val="bullet"/>
+      <w:lvlText w:val=""/>
+      <w:lvlJc w:val="left"/>
+      <w:pPr>
+        <w:tabs>
+          <w:tab w:val="num" w:pos="2880"/>
+        </w:tabs>
+        <w:ind w:left="2880" w:hanging="360"/>
+      </w:pPr>
+      <w:rPr>
+        <w:rFonts w:ascii="Symbol" w:hAnsi="Symbol" w:cs="Symbol" w:hint="default"/>
+      </w:rPr>
+    </w:lvl>
+    <w:lvl w:ilvl="7">
+      <w:start w:val="1"/>
+      <w:numFmt w:val="bullet"/>
+      <w:lvlText w:val="◦"/>
+      <w:lvlJc w:val="left"/>
+      <w:pPr>
+        <w:tabs>
+          <w:tab w:val="num" w:pos="3240"/>
+        </w:tabs>
+        <w:ind w:left="3240" w:hanging="360"/>
+      </w:pPr>
+      <w:rPr>
+        <w:rFonts w:ascii="OpenSymbol" w:hAnsi="OpenSymbol" w:cs="OpenSymbol" w:hint="default"/>
+      </w:rPr>
+    </w:lvl>
+    <w:lvl w:ilvl="8">
+      <w:start w:val="1"/>
+      <w:numFmt w:val="bullet"/>
+      <w:lvlText w:val="▪"/>
+      <w:lvlJc w:val="left"/>
+      <w:pPr>
+        <w:tabs>
+          <w:tab w:val="num" w:pos="3600"/>
+        </w:tabs>
+        <w:ind w:left="3600" w:hanging="360"/>
+      </w:pPr>
+      <w:rPr>
+        <w:rFonts w:ascii="OpenSymbol" w:hAnsi="OpenSymbol" w:cs="OpenSymbol" w:hint="default"/>
+      </w:rPr>
+    </w:lvl>
+  </w:abstractNum>
+  <w:abstractNum w:abstractNumId="3">
+    <w:lvl w:ilvl="0">
+      <w:start w:val="1"/>
+      <w:numFmt w:val="none"/>
+      <w:suff w:val="nothing"/>
+      <w:lvlText w:val=""/>
+      <w:lvlJc w:val="left"/>
+      <w:pPr>
+        <w:tabs>
+          <w:tab w:val="num" w:pos="0"/>
+        </w:tabs>
+        <w:ind w:left="0" w:hanging="0"/>
+      </w:pPr>
+    </w:lvl>
+    <w:lvl w:ilvl="1">
+      <w:start w:val="1"/>
+      <w:numFmt w:val="none"/>
+      <w:suff w:val="nothing"/>
+      <w:lvlText w:val=""/>
+      <w:lvlJc w:val="left"/>
+      <w:pPr>
+        <w:tabs>
+          <w:tab w:val="num" w:pos="0"/>
+        </w:tabs>
+        <w:ind w:left="0" w:hanging="0"/>
+      </w:pPr>
+    </w:lvl>
+    <w:lvl w:ilvl="2">
+      <w:start w:val="1"/>
+      <w:numFmt w:val="none"/>
+      <w:suff w:val="nothing"/>
+      <w:lvlText w:val=""/>
+      <w:lvlJc w:val="left"/>
+      <w:pPr>
+        <w:tabs>
+          <w:tab w:val="num" w:pos="0"/>
+        </w:tabs>
+        <w:ind w:left="0" w:hanging="0"/>
+      </w:pPr>
+    </w:lvl>
+    <w:lvl w:ilvl="3">
+      <w:start w:val="1"/>
+      <w:numFmt w:val="none"/>
+      <w:suff w:val="nothing"/>
+      <w:lvlText w:val=""/>
+      <w:lvlJc w:val="left"/>
+      <w:pPr>
+        <w:tabs>
+          <w:tab w:val="num" w:pos="0"/>
+        </w:tabs>
+        <w:ind w:left="0" w:hanging="0"/>
+      </w:pPr>
+    </w:lvl>
+    <w:lvl w:ilvl="4">
+      <w:start w:val="1"/>
+      <w:numFmt w:val="none"/>
+      <w:suff w:val="nothing"/>
+      <w:lvlText w:val=""/>
+      <w:lvlJc w:val="left"/>
+      <w:pPr>
+        <w:tabs>
+          <w:tab w:val="num" w:pos="0"/>
+        </w:tabs>
+        <w:ind w:left="0" w:hanging="0"/>
+      </w:pPr>
+    </w:lvl>
+    <w:lvl w:ilvl="5">
+      <w:start w:val="1"/>
+      <w:numFmt w:val="none"/>
+      <w:suff w:val="nothing"/>
+      <w:lvlText w:val=""/>
+      <w:lvlJc w:val="left"/>
+      <w:pPr>
+        <w:tabs>
+          <w:tab w:val="num" w:pos="0"/>
+        </w:tabs>
+        <w:ind w:left="0" w:hanging="0"/>
+      </w:pPr>
+    </w:lvl>
+    <w:lvl w:ilvl="6">
+      <w:start w:val="1"/>
+      <w:numFmt w:val="none"/>
+      <w:suff w:val="nothing"/>
+      <w:lvlText w:val=""/>
+      <w:lvlJc w:val="left"/>
+      <w:pPr>
+        <w:tabs>
+          <w:tab w:val="num" w:pos="0"/>
+        </w:tabs>
+        <w:ind w:left="0" w:hanging="0"/>
+      </w:pPr>
+    </w:lvl>
+    <w:lvl w:ilvl="7">
+      <w:start w:val="1"/>
+      <w:numFmt w:val="none"/>
+      <w:suff w:val="nothing"/>
+      <w:lvlText w:val=""/>
+      <w:lvlJc w:val="left"/>
+      <w:pPr>
+        <w:tabs>
+          <w:tab w:val="num" w:pos="0"/>
+        </w:tabs>
+        <w:ind w:left="0" w:hanging="0"/>
+      </w:pPr>
+    </w:lvl>
+    <w:lvl w:ilvl="8">
+      <w:start w:val="1"/>
+      <w:numFmt w:val="none"/>
+      <w:suff w:val="nothing"/>
+      <w:lvlText w:val=""/>
+      <w:lvlJc w:val="left"/>
+      <w:pPr>
+        <w:tabs>
+          <w:tab w:val="num" w:pos="0"/>
+        </w:tabs>
+        <w:ind w:left="0" w:hanging="0"/>
+      </w:pPr>
+    </w:lvl>
+  </w:abstractNum>
+  <w:num w:numId="1">
+    <w:abstractNumId w:val="1"/>
+  </w:num>
+  <w:num w:numId="2">
+    <w:abstractNumId w:val="2"/>
+  </w:num>
+  <w:num w:numId="3">
+    <w:abstractNumId w:val="3"/>
+  </w:num>
+</w:numbering>
+</file>
+
 <file path=word/styles.xml><?xml version="1.0" encoding="utf-8"?>
-<w:styles xmlns:mc="http://schemas.openxmlformats.org/markup-compatibility/2006" xmlns:r="http://schemas.openxmlformats.org/officeDocument/2006/relationships" xmlns:w="http://schemas.openxmlformats.org/wordprocessingml/2006/main" xmlns:w14="http://schemas.microsoft.com/office/word/2010/wordml" xmlns:w15="http://schemas.microsoft.com/office/word/2012/wordml" xmlns:w16cex="http://schemas.microsoft.com/office/word/2018/wordml/cex" xmlns:w16cid="http://schemas.microsoft.com/office/word/2016/wordml/cid" xmlns:w16="http://schemas.microsoft.com/office/word/2018/wordml" xmlns:w16se="http://schemas.microsoft.com/office/word/2015/wordml/symex" mc:Ignorable="w14 w15 w16se w16cid w16 w16cex">
+<w:styles xmlns:w="http://schemas.openxmlformats.org/wordprocessingml/2006/main" xmlns:w14="http://schemas.microsoft.com/office/word/2010/wordml" xmlns:mc="http://schemas.openxmlformats.org/markup-compatibility/2006" mc:Ignorable="w14">
   <w:docDefaults>
     <w:rPrDefault>
       <w:rPr>
-        <w:rFonts w:ascii="Arial" w:eastAsiaTheme="minorHAnsi" w:hAnsi="Arial" w:cstheme="minorBidi"/>
+        <w:rFonts w:ascii="Arial" w:hAnsi="Arial" w:eastAsia="Calibri" w:cs="" w:cstheme="minorBidi" w:eastAsiaTheme="minorHAnsi"/>
         <w:sz w:val="24"/>
         <w:szCs w:val="22"/>
         <w:lang w:val="en-US" w:eastAsia="en-US" w:bidi="ar-SA"/>
@@ -73,21 +598,21 @@
     </w:rPrDefault>
     <w:pPrDefault>
       <w:pPr>
-        <w:spacing w:after="160" w:line="259" w:lineRule="auto"/>
+        <w:suppressAutoHyphens w:val="true"/>
       </w:pPr>
     </w:pPrDefault>
   </w:docDefaults>
   <w:latentStyles w:defLockedState="0" w:defUIPriority="99" w:defSemiHidden="0" w:defUnhideWhenUsed="0" w:defQFormat="0" w:count="376">
     <w:lsdException w:name="Normal" w:uiPriority="0" w:qFormat="1"/>
     <w:lsdException w:name="heading 1" w:uiPriority="9" w:qFormat="1"/>
-    <w:lsdException w:name="heading 2" w:semiHidden="1" w:uiPriority="9" w:unhideWhenUsed="1" w:qFormat="1"/>
-    <w:lsdException w:name="heading 3" w:semiHidden="1" w:uiPriority="9" w:unhideWhenUsed="1" w:qFormat="1"/>
-    <w:lsdException w:name="heading 4" w:semiHidden="1" w:uiPriority="9" w:unhideWhenUsed="1" w:qFormat="1"/>
-    <w:lsdException w:name="heading 5" w:semiHidden="1" w:uiPriority="9" w:unhideWhenUsed="1" w:qFormat="1"/>
-    <w:lsdException w:name="heading 6" w:semiHidden="1" w:uiPriority="9" w:unhideWhenUsed="1" w:qFormat="1"/>
-    <w:lsdException w:name="heading 7" w:semiHidden="1" w:uiPriority="9" w:unhideWhenUsed="1" w:qFormat="1"/>
-    <w:lsdException w:name="heading 8" w:semiHidden="1" w:uiPriority="9" w:unhideWhenUsed="1" w:qFormat="1"/>
-    <w:lsdException w:name="heading 9" w:semiHidden="1" w:uiPriority="9" w:unhideWhenUsed="1" w:qFormat="1"/>
+    <w:lsdException w:name="heading 2" w:uiPriority="9" w:semiHidden="1" w:unhideWhenUsed="1" w:qFormat="1"/>
+    <w:lsdException w:name="heading 3" w:uiPriority="9" w:semiHidden="1" w:unhideWhenUsed="1" w:qFormat="1"/>
+    <w:lsdException w:name="heading 4" w:uiPriority="9" w:semiHidden="1" w:unhideWhenUsed="1" w:qFormat="1"/>
+    <w:lsdException w:name="heading 5" w:uiPriority="9" w:semiHidden="1" w:unhideWhenUsed="1" w:qFormat="1"/>
+    <w:lsdException w:name="heading 6" w:uiPriority="9" w:semiHidden="1" w:unhideWhenUsed="1" w:qFormat="1"/>
+    <w:lsdException w:name="heading 7" w:uiPriority="9" w:semiHidden="1" w:unhideWhenUsed="1" w:qFormat="1"/>
+    <w:lsdException w:name="heading 8" w:uiPriority="9" w:semiHidden="1" w:unhideWhenUsed="1" w:qFormat="1"/>
+    <w:lsdException w:name="heading 9" w:uiPriority="9" w:semiHidden="1" w:unhideWhenUsed="1" w:qFormat="1"/>
     <w:lsdException w:name="index 1" w:semiHidden="1" w:unhideWhenUsed="1"/>
     <w:lsdException w:name="index 2" w:semiHidden="1" w:unhideWhenUsed="1"/>
     <w:lsdException w:name="index 3" w:semiHidden="1" w:unhideWhenUsed="1"/>
@@ -97,22 +622,22 @@
     <w:lsdException w:name="index 7" w:semiHidden="1" w:unhideWhenUsed="1"/>
     <w:lsdException w:name="index 8" w:semiHidden="1" w:unhideWhenUsed="1"/>
     <w:lsdException w:name="index 9" w:semiHidden="1" w:unhideWhenUsed="1"/>
-    <w:lsdException w:name="toc 1" w:semiHidden="1" w:uiPriority="39" w:unhideWhenUsed="1"/>
-    <w:lsdException w:name="toc 2" w:semiHidden="1" w:uiPriority="39" w:unhideWhenUsed="1"/>
-    <w:lsdException w:name="toc 3" w:semiHidden="1" w:uiPriority="39" w:unhideWhenUsed="1"/>
-    <w:lsdException w:name="toc 4" w:semiHidden="1" w:uiPriority="39" w:unhideWhenUsed="1"/>
-    <w:lsdException w:name="toc 5" w:semiHidden="1" w:uiPriority="39" w:unhideWhenUsed="1"/>
-    <w:lsdException w:name="toc 6" w:semiHidden="1" w:uiPriority="39" w:unhideWhenUsed="1"/>
-    <w:lsdException w:name="toc 7" w:semiHidden="1" w:uiPriority="39" w:unhideWhenUsed="1"/>
-    <w:lsdException w:name="toc 8" w:semiHidden="1" w:uiPriority="39" w:unhideWhenUsed="1"/>
-    <w:lsdException w:name="toc 9" w:semiHidden="1" w:uiPriority="39" w:unhideWhenUsed="1"/>
+    <w:lsdException w:name="toc 1" w:uiPriority="39" w:semiHidden="1" w:unhideWhenUsed="1"/>
+    <w:lsdException w:name="toc 2" w:uiPriority="39" w:semiHidden="1" w:unhideWhenUsed="1"/>
+    <w:lsdException w:name="toc 3" w:uiPriority="39" w:semiHidden="1" w:unhideWhenUsed="1"/>
+    <w:lsdException w:name="toc 4" w:uiPriority="39" w:semiHidden="1" w:unhideWhenUsed="1"/>
+    <w:lsdException w:name="toc 5" w:uiPriority="39" w:semiHidden="1" w:unhideWhenUsed="1"/>
+    <w:lsdException w:name="toc 6" w:uiPriority="39" w:semiHidden="1" w:unhideWhenUsed="1"/>
+    <w:lsdException w:name="toc 7" w:uiPriority="39" w:semiHidden="1" w:unhideWhenUsed="1"/>
+    <w:lsdException w:name="toc 8" w:uiPriority="39" w:semiHidden="1" w:unhideWhenUsed="1"/>
+    <w:lsdException w:name="toc 9" w:uiPriority="39" w:semiHidden="1" w:unhideWhenUsed="1"/>
     <w:lsdException w:name="Normal Indent" w:semiHidden="1" w:unhideWhenUsed="1"/>
     <w:lsdException w:name="footnote text" w:semiHidden="1" w:unhideWhenUsed="1"/>
     <w:lsdException w:name="annotation text" w:semiHidden="1" w:unhideWhenUsed="1"/>
     <w:lsdException w:name="header" w:semiHidden="1" w:unhideWhenUsed="1"/>
     <w:lsdException w:name="footer" w:semiHidden="1" w:unhideWhenUsed="1"/>
     <w:lsdException w:name="index heading" w:semiHidden="1" w:unhideWhenUsed="1"/>
-    <w:lsdException w:name="caption" w:semiHidden="1" w:uiPriority="35" w:unhideWhenUsed="1" w:qFormat="1"/>
+    <w:lsdException w:name="caption" w:uiPriority="35" w:semiHidden="1" w:unhideWhenUsed="1" w:qFormat="1"/>
     <w:lsdException w:name="table of figures" w:semiHidden="1" w:unhideWhenUsed="1"/>
     <w:lsdException w:name="envelope address" w:semiHidden="1" w:unhideWhenUsed="1"/>
     <w:lsdException w:name="envelope return" w:semiHidden="1" w:unhideWhenUsed="1"/>
@@ -143,7 +668,7 @@
     <w:lsdException w:name="Title" w:uiPriority="10" w:qFormat="1"/>
     <w:lsdException w:name="Closing" w:semiHidden="1" w:unhideWhenUsed="1"/>
     <w:lsdException w:name="Signature" w:semiHidden="1" w:unhideWhenUsed="1"/>
-    <w:lsdException w:name="Default Paragraph Font" w:semiHidden="1" w:uiPriority="1" w:unhideWhenUsed="1"/>
+    <w:lsdException w:name="Default Paragraph Font" w:uiPriority="1" w:semiHidden="1" w:unhideWhenUsed="1"/>
     <w:lsdException w:name="Body Text" w:semiHidden="1" w:unhideWhenUsed="1"/>
     <w:lsdException w:name="Body Text Indent" w:semiHidden="1" w:unhideWhenUsed="1"/>
     <w:lsdException w:name="List Continue" w:semiHidden="1" w:unhideWhenUsed="1"/>
@@ -343,8 +868,8 @@
     <w:lsdException w:name="Subtle Reference" w:uiPriority="31" w:qFormat="1"/>
     <w:lsdException w:name="Intense Reference" w:uiPriority="32" w:qFormat="1"/>
     <w:lsdException w:name="Book Title" w:uiPriority="33" w:qFormat="1"/>
-    <w:lsdException w:name="Bibliography" w:semiHidden="1" w:uiPriority="37" w:unhideWhenUsed="1"/>
-    <w:lsdException w:name="TOC Heading" w:semiHidden="1" w:uiPriority="39" w:unhideWhenUsed="1" w:qFormat="1"/>
+    <w:lsdException w:name="Bibliography" w:uiPriority="37" w:semiHidden="1" w:unhideWhenUsed="1"/>
+    <w:lsdException w:name="TOC Heading" w:uiPriority="39" w:semiHidden="1" w:unhideWhenUsed="1" w:qFormat="1"/>
     <w:lsdException w:name="Plain Table 1" w:uiPriority="41"/>
     <w:lsdException w:name="Plain Table 2" w:uiPriority="42"/>
     <w:lsdException w:name="Plain Table 3" w:uiPriority="43"/>
@@ -455,100 +980,67 @@
     <w:lsdException w:name="Unresolved Mention" w:semiHidden="1" w:unhideWhenUsed="1"/>
     <w:lsdException w:name="Smart Link" w:semiHidden="1" w:unhideWhenUsed="1"/>
   </w:latentStyles>
-  <w:style w:type="paragraph" w:default="1" w:styleId="Normal">
+  <w:style w:type="paragraph" w:styleId="Normal" w:default="1">
     <w:name w:val="Normal"/>
     <w:qFormat/>
-  </w:style>
-  <w:style w:type="character" w:default="1" w:styleId="DefaultParagraphFont">
+    <w:pPr>
+      <w:widowControl/>
+      <w:suppressAutoHyphens w:val="true"/>
+      <w:bidi w:val="0"/>
+      <w:spacing w:lineRule="auto" w:line="259" w:before="0" w:after="160"/>
+      <w:jc w:val="left"/>
+    </w:pPr>
+    <w:rPr>
+      <w:rFonts w:ascii="Arial" w:hAnsi="Arial" w:eastAsia="Calibri" w:cs="" w:cstheme="minorBidi" w:eastAsiaTheme="minorHAnsi"/>
+      <w:color w:val="auto"/>
+      <w:kern w:val="0"/>
+      <w:sz w:val="24"/>
+      <w:szCs w:val="22"/>
+      <w:lang w:val="en-US" w:eastAsia="en-US" w:bidi="ar-SA"/>
+    </w:rPr>
+  </w:style>
+  <w:style w:type="character" w:styleId="DefaultParagraphFont" w:default="1">
     <w:name w:val="Default Paragraph Font"/>
     <w:uiPriority w:val="1"/>
     <w:semiHidden/>
     <w:unhideWhenUsed/>
-  </w:style>
-  <w:style w:type="table" w:default="1" w:styleId="TableNormal">
-    <w:name w:val="Normal Table"/>
-    <w:uiPriority w:val="99"/>
-    <w:semiHidden/>
-    <w:unhideWhenUsed/>
-    <w:tblPr>
-      <w:tblInd w:w="0" w:type="dxa"/>
-      <w:tblCellMar>
-        <w:top w:w="0" w:type="dxa"/>
-        <w:left w:w="108" w:type="dxa"/>
-        <w:bottom w:w="0" w:type="dxa"/>
-        <w:right w:w="108" w:type="dxa"/>
-      </w:tblCellMar>
-    </w:tblPr>
-  </w:style>
-  <w:style w:type="numbering" w:default="1" w:styleId="NoList">
-    <w:name w:val="No List"/>
-    <w:uiPriority w:val="99"/>
-    <w:semiHidden/>
-    <w:unhideWhenUsed/>
-  </w:style>
-  <w:style w:type="paragraph" w:customStyle="1" w:styleId="EndNoteICreated">
-    <w:name w:val="EndNoteICreated"/>
-    <w:basedOn w:val="EndNoteBibliography"/>
-    <w:link w:val="EndNoteICreatedChar"/>
     <w:qFormat/>
-    <w:rsid w:val="009602E6"/>
-    <w:pPr>
-      <w:ind w:firstLine="288"/>
-      <w:contextualSpacing/>
-    </w:pPr>
-  </w:style>
-  <w:style w:type="character" w:customStyle="1" w:styleId="EndNoteICreatedChar">
+    <w:rPr/>
+  </w:style>
+  <w:style w:type="character" w:styleId="EndNoteICreatedChar" w:customStyle="1">
     <w:name w:val="EndNoteICreated Char"/>
     <w:basedOn w:val="DefaultParagraphFont"/>
     <w:link w:val="EndNoteICreated"/>
-    <w:rsid w:val="009602E6"/>
+    <w:qFormat/>
+    <w:rsid w:val="009602e6"/>
     <w:rPr>
-      <w:rFonts w:ascii="Times New Roman" w:eastAsia="SimSun" w:hAnsi="Times New Roman" w:cs="Times New Roman"/>
-      <w:noProof/>
+      <w:rFonts w:ascii="Times New Roman" w:hAnsi="Times New Roman" w:eastAsia="SimSun" w:cs="Times New Roman"/>
       <w:spacing w:val="-1"/>
       <w:sz w:val="16"/>
       <w:szCs w:val="20"/>
       <w:lang w:val="x-none" w:eastAsia="x-none"/>
     </w:rPr>
   </w:style>
-  <w:style w:type="paragraph" w:customStyle="1" w:styleId="EndNoteBibliography">
-    <w:name w:val="EndNote Bibliography"/>
-    <w:basedOn w:val="Normal"/>
-    <w:link w:val="EndNoteBibliographyChar"/>
-    <w:autoRedefine/>
-    <w:rsid w:val="009602E6"/>
-    <w:pPr>
-      <w:spacing w:after="0" w:line="240" w:lineRule="auto"/>
-    </w:pPr>
+  <w:style w:type="character" w:styleId="EndNoteBibliographyChar" w:customStyle="1">
+    <w:name w:val="EndNote Bibliography Char"/>
+    <w:basedOn w:val="DefaultParagraphFont"/>
+    <w:link w:val="EndNoteBibliography"/>
+    <w:qFormat/>
+    <w:rsid w:val="009602e6"/>
     <w:rPr>
-      <w:rFonts w:ascii="Times New Roman" w:eastAsia="SimSun" w:hAnsi="Times New Roman" w:cs="Times New Roman"/>
-      <w:noProof/>
+      <w:rFonts w:ascii="Times New Roman" w:hAnsi="Times New Roman" w:eastAsia="SimSun" w:cs="Times New Roman"/>
       <w:spacing w:val="-1"/>
       <w:sz w:val="16"/>
       <w:szCs w:val="20"/>
       <w:lang w:val="x-none" w:eastAsia="x-none"/>
     </w:rPr>
   </w:style>
-  <w:style w:type="character" w:customStyle="1" w:styleId="EndNoteBibliographyChar">
-    <w:name w:val="EndNote Bibliography Char"/>
-    <w:basedOn w:val="DefaultParagraphFont"/>
-    <w:link w:val="EndNoteBibliography"/>
-    <w:rsid w:val="009602E6"/>
-    <w:rPr>
-      <w:rFonts w:ascii="Times New Roman" w:eastAsia="SimSun" w:hAnsi="Times New Roman" w:cs="Times New Roman"/>
-      <w:noProof/>
-      <w:spacing w:val="-1"/>
-      <w:sz w:val="16"/>
-      <w:szCs w:val="20"/>
-      <w:lang w:val="x-none" w:eastAsia="x-none"/>
-    </w:rPr>
-  </w:style>
-  <w:style w:type="character" w:styleId="Hyperlink">
+  <w:style w:type="character" w:styleId="InternetLink">
     <w:name w:val="Hyperlink"/>
     <w:basedOn w:val="DefaultParagraphFont"/>
     <w:uiPriority w:val="99"/>
     <w:unhideWhenUsed/>
-    <w:rsid w:val="00EF41C9"/>
+    <w:rsid w:val="00ef41c9"/>
     <w:rPr>
       <w:color w:val="0563C1" w:themeColor="hyperlink"/>
       <w:u w:val="single"/>
@@ -560,13 +1052,14 @@
     <w:uiPriority w:val="99"/>
     <w:semiHidden/>
     <w:unhideWhenUsed/>
-    <w:rsid w:val="00EF41C9"/>
+    <w:qFormat/>
+    <w:rsid w:val="00ef41c9"/>
     <w:rPr>
       <w:color w:val="605E5C"/>
-      <w:shd w:val="clear" w:color="auto" w:fill="E1DFDD"/>
+      <w:shd w:fill="E1DFDD" w:val="clear"/>
     </w:rPr>
   </w:style>
-  <w:style w:type="character" w:styleId="FollowedHyperlink">
+  <w:style w:type="character" w:styleId="VisitedInternetLink">
     <w:name w:val="FollowedHyperlink"/>
     <w:basedOn w:val="DefaultParagraphFont"/>
     <w:uiPriority w:val="99"/>
@@ -577,6 +1070,123 @@
       <w:color w:val="954F72" w:themeColor="followedHyperlink"/>
       <w:u w:val="single"/>
     </w:rPr>
+  </w:style>
+  <w:style w:type="character" w:styleId="Bullets">
+    <w:name w:val="Bullets"/>
+    <w:qFormat/>
+    <w:rPr>
+      <w:rFonts w:ascii="OpenSymbol" w:hAnsi="OpenSymbol" w:eastAsia="OpenSymbol" w:cs="OpenSymbol"/>
+    </w:rPr>
+  </w:style>
+  <w:style w:type="paragraph" w:styleId="Heading">
+    <w:name w:val="Heading"/>
+    <w:basedOn w:val="Normal"/>
+    <w:next w:val="TextBody"/>
+    <w:qFormat/>
+    <w:pPr>
+      <w:keepNext w:val="true"/>
+      <w:spacing w:before="240" w:after="120"/>
+    </w:pPr>
+    <w:rPr>
+      <w:rFonts w:ascii="Liberation Sans" w:hAnsi="Liberation Sans" w:eastAsia="Microsoft YaHei" w:cs="Arial"/>
+      <w:sz w:val="28"/>
+      <w:szCs w:val="28"/>
+    </w:rPr>
+  </w:style>
+  <w:style w:type="paragraph" w:styleId="TextBody">
+    <w:name w:val="Body Text"/>
+    <w:basedOn w:val="Normal"/>
+    <w:pPr>
+      <w:spacing w:lineRule="auto" w:line="276" w:before="0" w:after="140"/>
+    </w:pPr>
+    <w:rPr/>
+  </w:style>
+  <w:style w:type="paragraph" w:styleId="List">
+    <w:name w:val="List"/>
+    <w:basedOn w:val="TextBody"/>
+    <w:pPr/>
+    <w:rPr>
+      <w:rFonts w:cs="Arial"/>
+    </w:rPr>
+  </w:style>
+  <w:style w:type="paragraph" w:styleId="Caption">
+    <w:name w:val="Caption"/>
+    <w:basedOn w:val="Normal"/>
+    <w:qFormat/>
+    <w:pPr>
+      <w:suppressLineNumbers/>
+      <w:spacing w:before="120" w:after="120"/>
+    </w:pPr>
+    <w:rPr>
+      <w:rFonts w:cs="Arial"/>
+      <w:i/>
+      <w:iCs/>
+      <w:sz w:val="24"/>
+      <w:szCs w:val="24"/>
+    </w:rPr>
+  </w:style>
+  <w:style w:type="paragraph" w:styleId="Index">
+    <w:name w:val="Index"/>
+    <w:basedOn w:val="Normal"/>
+    <w:qFormat/>
+    <w:pPr>
+      <w:suppressLineNumbers/>
+    </w:pPr>
+    <w:rPr>
+      <w:rFonts w:cs="Arial"/>
+    </w:rPr>
+  </w:style>
+  <w:style w:type="paragraph" w:styleId="EndNoteICreated" w:customStyle="1">
+    <w:name w:val="EndNoteICreated"/>
+    <w:basedOn w:val="EndNoteBibliography"/>
+    <w:link w:val="EndNoteICreatedChar"/>
+    <w:qFormat/>
+    <w:rsid w:val="009602e6"/>
+    <w:pPr>
+      <w:spacing w:before="0" w:after="160"/>
+      <w:ind w:firstLine="288"/>
+      <w:contextualSpacing/>
+    </w:pPr>
+    <w:rPr/>
+  </w:style>
+  <w:style w:type="paragraph" w:styleId="EndNoteBibliography" w:customStyle="1">
+    <w:name w:val="EndNote Bibliography"/>
+    <w:basedOn w:val="Normal"/>
+    <w:link w:val="EndNoteBibliographyChar"/>
+    <w:autoRedefine/>
+    <w:qFormat/>
+    <w:rsid w:val="009602e6"/>
+    <w:pPr>
+      <w:spacing w:lineRule="auto" w:line="240" w:before="0" w:after="0"/>
+    </w:pPr>
+    <w:rPr>
+      <w:rFonts w:ascii="Times New Roman" w:hAnsi="Times New Roman" w:eastAsia="SimSun" w:cs="Times New Roman"/>
+      <w:spacing w:val="-1"/>
+      <w:sz w:val="16"/>
+      <w:szCs w:val="20"/>
+      <w:lang w:val="x-none" w:eastAsia="x-none"/>
+    </w:rPr>
+  </w:style>
+  <w:style w:type="numbering" w:styleId="NoList" w:default="1">
+    <w:name w:val="No List"/>
+    <w:uiPriority w:val="99"/>
+    <w:semiHidden/>
+    <w:unhideWhenUsed/>
+    <w:qFormat/>
+  </w:style>
+  <w:style w:type="table" w:default="1" w:styleId="TableNormal">
+    <w:name w:val="Normal Table"/>
+    <w:uiPriority w:val="99"/>
+    <w:semiHidden/>
+    <w:unhideWhenUsed/>
+    <w:tblPr>
+      <w:tblCellMar>
+        <w:top w:w="0" w:type="dxa"/>
+        <w:left w:w="108" w:type="dxa"/>
+        <w:bottom w:w="0" w:type="dxa"/>
+        <w:right w:w="108" w:type="dxa"/>
+      </w:tblCellMar>
+    </w:tblPr>
   </w:style>
 </w:styles>
 </file>

</xml_diff>

<commit_message>
Add awellfedworld.org to potential_partners.docx
</commit_message>
<xml_diff>
--- a/potential_partners.docx
+++ b/potential_partners.docx
@@ -45,38 +45,83 @@
     <w:p>
       <w:pPr>
         <w:pStyle w:val="Normal"/>
+        <w:rPr>
+          <w:sz w:val="24"/>
+          <w:szCs w:val="24"/>
+        </w:rPr>
+      </w:pPr>
+      <w:r>
+        <w:rPr>
+          <w:sz w:val="24"/>
+          <w:szCs w:val="24"/>
+        </w:rPr>
+        <w:t>Parent Organizations</w:t>
+      </w:r>
+    </w:p>
+    <w:p>
+      <w:pPr>
+        <w:pStyle w:val="Normal"/>
+        <w:numPr>
+          <w:ilvl w:val="0"/>
+          <w:numId w:val="4"/>
+        </w:numPr>
         <w:rPr/>
       </w:pPr>
       <w:hyperlink r:id="rId2">
         <w:r>
           <w:rPr>
             <w:rStyle w:val="InternetLink"/>
+            <w:color w:val="000000"/>
+            <w:u w:val="none"/>
           </w:rPr>
           <w:t>Americorps</w:t>
         </w:r>
       </w:hyperlink>
-    </w:p>
-    <w:p>
-      <w:pPr>
-        <w:pStyle w:val="Normal"/>
-        <w:numPr>
-          <w:ilvl w:val="0"/>
-          <w:numId w:val="2"/>
-        </w:numPr>
-        <w:rPr/>
-      </w:pPr>
       <w:r>
         <w:rPr>
           <w:rStyle w:val="InternetLink"/>
           <w:color w:val="000000"/>
           <w:u w:val="none"/>
         </w:rPr>
-        <w:t>Best way may be to set up partnership account for Georgia Tech</w:t>
+        <w:t xml:space="preserve"> (</w:t>
+      </w:r>
+      <w:r>
+        <w:rPr>
+          <w:rStyle w:val="InternetLink"/>
+          <w:color w:val="000000"/>
+          <w:u w:val="none"/>
+        </w:rPr>
+        <w:t xml:space="preserve">Best </w:t>
+      </w:r>
+      <w:r>
+        <w:rPr>
+          <w:rStyle w:val="InternetLink"/>
+          <w:rFonts w:eastAsia="Calibri" w:cs=""/>
+          <w:color w:val="000000"/>
+          <w:kern w:val="0"/>
+          <w:sz w:val="24"/>
+          <w:szCs w:val="22"/>
+          <w:u w:val="none"/>
+          <w:lang w:val="en-US" w:eastAsia="en-US" w:bidi="ar-SA"/>
+        </w:rPr>
+        <w:t>option</w:t>
+      </w:r>
+      <w:r>
+        <w:rPr>
+          <w:rStyle w:val="InternetLink"/>
+          <w:color w:val="000000"/>
+          <w:u w:val="none"/>
+        </w:rPr>
+        <w:t xml:space="preserve"> may be to set up partnership account for Georgia Tech)</w:t>
       </w:r>
     </w:p>
     <w:p>
       <w:pPr>
         <w:pStyle w:val="Normal"/>
+        <w:numPr>
+          <w:ilvl w:val="0"/>
+          <w:numId w:val="2"/>
+        </w:numPr>
         <w:rPr/>
       </w:pPr>
       <w:hyperlink r:id="rId3">
@@ -131,7 +176,25 @@
         </w:numPr>
         <w:rPr/>
       </w:pPr>
-      <w:hyperlink r:id="rId5" w:tgtFrame="_blank">
+      <w:hyperlink r:id="rId5">
+        <w:r>
+          <w:rPr>
+            <w:rStyle w:val="InternetLink"/>
+          </w:rPr>
+          <w:t>A Well Fed World</w:t>
+        </w:r>
+      </w:hyperlink>
+    </w:p>
+    <w:p>
+      <w:pPr>
+        <w:pStyle w:val="TextBody"/>
+        <w:numPr>
+          <w:ilvl w:val="0"/>
+          <w:numId w:val="1"/>
+        </w:numPr>
+        <w:rPr/>
+      </w:pPr>
+      <w:hyperlink r:id="rId6" w:tgtFrame="_blank">
         <w:r>
           <w:rPr>
             <w:rStyle w:val="InternetLink"/>
@@ -149,7 +212,7 @@
         </w:numPr>
         <w:rPr/>
       </w:pPr>
-      <w:hyperlink r:id="rId6">
+      <w:hyperlink r:id="rId7">
         <w:r>
           <w:rPr>
             <w:rStyle w:val="InternetLink"/>
@@ -168,7 +231,7 @@
         <w:spacing w:before="0" w:after="140"/>
         <w:rPr/>
       </w:pPr>
-      <w:hyperlink r:id="rId7">
+      <w:hyperlink r:id="rId8">
         <w:r>
           <w:rPr>
             <w:rStyle w:val="InternetLink"/>
@@ -474,9 +537,9 @@
       <w:lvlJc w:val="left"/>
       <w:pPr>
         <w:tabs>
-          <w:tab w:val="num" w:pos="720"/>
-        </w:tabs>
-        <w:ind w:left="720" w:hanging="360"/>
+          <w:tab w:val="num" w:pos="1440"/>
+        </w:tabs>
+        <w:ind w:left="1440" w:hanging="360"/>
       </w:pPr>
       <w:rPr>
         <w:rFonts w:ascii="Symbol" w:hAnsi="Symbol" w:cs="Symbol" w:hint="default"/>
@@ -489,9 +552,9 @@
       <w:lvlJc w:val="left"/>
       <w:pPr>
         <w:tabs>
-          <w:tab w:val="num" w:pos="1080"/>
-        </w:tabs>
-        <w:ind w:left="1080" w:hanging="360"/>
+          <w:tab w:val="num" w:pos="1800"/>
+        </w:tabs>
+        <w:ind w:left="1800" w:hanging="360"/>
       </w:pPr>
       <w:rPr>
         <w:rFonts w:ascii="OpenSymbol" w:hAnsi="OpenSymbol" w:cs="OpenSymbol" w:hint="default"/>
@@ -504,9 +567,9 @@
       <w:lvlJc w:val="left"/>
       <w:pPr>
         <w:tabs>
-          <w:tab w:val="num" w:pos="1440"/>
-        </w:tabs>
-        <w:ind w:left="1440" w:hanging="360"/>
+          <w:tab w:val="num" w:pos="2160"/>
+        </w:tabs>
+        <w:ind w:left="2160" w:hanging="360"/>
       </w:pPr>
       <w:rPr>
         <w:rFonts w:ascii="OpenSymbol" w:hAnsi="OpenSymbol" w:cs="OpenSymbol" w:hint="default"/>
@@ -519,9 +582,9 @@
       <w:lvlJc w:val="left"/>
       <w:pPr>
         <w:tabs>
-          <w:tab w:val="num" w:pos="1800"/>
-        </w:tabs>
-        <w:ind w:left="1800" w:hanging="360"/>
+          <w:tab w:val="num" w:pos="2520"/>
+        </w:tabs>
+        <w:ind w:left="2520" w:hanging="360"/>
       </w:pPr>
       <w:rPr>
         <w:rFonts w:ascii="Symbol" w:hAnsi="Symbol" w:cs="Symbol" w:hint="default"/>
@@ -534,9 +597,9 @@
       <w:lvlJc w:val="left"/>
       <w:pPr>
         <w:tabs>
-          <w:tab w:val="num" w:pos="2160"/>
-        </w:tabs>
-        <w:ind w:left="2160" w:hanging="360"/>
+          <w:tab w:val="num" w:pos="2880"/>
+        </w:tabs>
+        <w:ind w:left="2880" w:hanging="360"/>
       </w:pPr>
       <w:rPr>
         <w:rFonts w:ascii="OpenSymbol" w:hAnsi="OpenSymbol" w:cs="OpenSymbol" w:hint="default"/>
@@ -549,9 +612,9 @@
       <w:lvlJc w:val="left"/>
       <w:pPr>
         <w:tabs>
-          <w:tab w:val="num" w:pos="2520"/>
-        </w:tabs>
-        <w:ind w:left="2520" w:hanging="360"/>
+          <w:tab w:val="num" w:pos="3240"/>
+        </w:tabs>
+        <w:ind w:left="3240" w:hanging="360"/>
       </w:pPr>
       <w:rPr>
         <w:rFonts w:ascii="OpenSymbol" w:hAnsi="OpenSymbol" w:cs="OpenSymbol" w:hint="default"/>
@@ -564,9 +627,9 @@
       <w:lvlJc w:val="left"/>
       <w:pPr>
         <w:tabs>
-          <w:tab w:val="num" w:pos="2880"/>
-        </w:tabs>
-        <w:ind w:left="2880" w:hanging="360"/>
+          <w:tab w:val="num" w:pos="3600"/>
+        </w:tabs>
+        <w:ind w:left="3600" w:hanging="360"/>
       </w:pPr>
       <w:rPr>
         <w:rFonts w:ascii="Symbol" w:hAnsi="Symbol" w:cs="Symbol" w:hint="default"/>
@@ -579,9 +642,9 @@
       <w:lvlJc w:val="left"/>
       <w:pPr>
         <w:tabs>
-          <w:tab w:val="num" w:pos="3240"/>
-        </w:tabs>
-        <w:ind w:left="3240" w:hanging="360"/>
+          <w:tab w:val="num" w:pos="3960"/>
+        </w:tabs>
+        <w:ind w:left="3960" w:hanging="360"/>
       </w:pPr>
       <w:rPr>
         <w:rFonts w:ascii="OpenSymbol" w:hAnsi="OpenSymbol" w:cs="OpenSymbol" w:hint="default"/>
@@ -594,9 +657,9 @@
       <w:lvlJc w:val="left"/>
       <w:pPr>
         <w:tabs>
-          <w:tab w:val="num" w:pos="3600"/>
-        </w:tabs>
-        <w:ind w:left="3600" w:hanging="360"/>
+          <w:tab w:val="num" w:pos="4320"/>
+        </w:tabs>
+        <w:ind w:left="4320" w:hanging="360"/>
       </w:pPr>
       <w:rPr>
         <w:rFonts w:ascii="OpenSymbol" w:hAnsi="OpenSymbol" w:cs="OpenSymbol" w:hint="default"/>
@@ -604,6 +667,143 @@
     </w:lvl>
   </w:abstractNum>
   <w:abstractNum w:abstractNumId="4">
+    <w:lvl w:ilvl="0">
+      <w:start w:val="1"/>
+      <w:numFmt w:val="bullet"/>
+      <w:lvlText w:val=""/>
+      <w:lvlJc w:val="left"/>
+      <w:pPr>
+        <w:tabs>
+          <w:tab w:val="num" w:pos="720"/>
+        </w:tabs>
+        <w:ind w:left="720" w:hanging="360"/>
+      </w:pPr>
+      <w:rPr>
+        <w:rFonts w:ascii="Symbol" w:hAnsi="Symbol" w:cs="Symbol" w:hint="default"/>
+      </w:rPr>
+    </w:lvl>
+    <w:lvl w:ilvl="1">
+      <w:start w:val="1"/>
+      <w:numFmt w:val="bullet"/>
+      <w:lvlText w:val="◦"/>
+      <w:lvlJc w:val="left"/>
+      <w:pPr>
+        <w:tabs>
+          <w:tab w:val="num" w:pos="1080"/>
+        </w:tabs>
+        <w:ind w:left="1080" w:hanging="360"/>
+      </w:pPr>
+      <w:rPr>
+        <w:rFonts w:ascii="OpenSymbol" w:hAnsi="OpenSymbol" w:cs="OpenSymbol" w:hint="default"/>
+      </w:rPr>
+    </w:lvl>
+    <w:lvl w:ilvl="2">
+      <w:start w:val="1"/>
+      <w:numFmt w:val="bullet"/>
+      <w:lvlText w:val="▪"/>
+      <w:lvlJc w:val="left"/>
+      <w:pPr>
+        <w:tabs>
+          <w:tab w:val="num" w:pos="1440"/>
+        </w:tabs>
+        <w:ind w:left="1440" w:hanging="360"/>
+      </w:pPr>
+      <w:rPr>
+        <w:rFonts w:ascii="OpenSymbol" w:hAnsi="OpenSymbol" w:cs="OpenSymbol" w:hint="default"/>
+      </w:rPr>
+    </w:lvl>
+    <w:lvl w:ilvl="3">
+      <w:start w:val="1"/>
+      <w:numFmt w:val="bullet"/>
+      <w:lvlText w:val=""/>
+      <w:lvlJc w:val="left"/>
+      <w:pPr>
+        <w:tabs>
+          <w:tab w:val="num" w:pos="1800"/>
+        </w:tabs>
+        <w:ind w:left="1800" w:hanging="360"/>
+      </w:pPr>
+      <w:rPr>
+        <w:rFonts w:ascii="Symbol" w:hAnsi="Symbol" w:cs="Symbol" w:hint="default"/>
+      </w:rPr>
+    </w:lvl>
+    <w:lvl w:ilvl="4">
+      <w:start w:val="1"/>
+      <w:numFmt w:val="bullet"/>
+      <w:lvlText w:val="◦"/>
+      <w:lvlJc w:val="left"/>
+      <w:pPr>
+        <w:tabs>
+          <w:tab w:val="num" w:pos="2160"/>
+        </w:tabs>
+        <w:ind w:left="2160" w:hanging="360"/>
+      </w:pPr>
+      <w:rPr>
+        <w:rFonts w:ascii="OpenSymbol" w:hAnsi="OpenSymbol" w:cs="OpenSymbol" w:hint="default"/>
+      </w:rPr>
+    </w:lvl>
+    <w:lvl w:ilvl="5">
+      <w:start w:val="1"/>
+      <w:numFmt w:val="bullet"/>
+      <w:lvlText w:val="▪"/>
+      <w:lvlJc w:val="left"/>
+      <w:pPr>
+        <w:tabs>
+          <w:tab w:val="num" w:pos="2520"/>
+        </w:tabs>
+        <w:ind w:left="2520" w:hanging="360"/>
+      </w:pPr>
+      <w:rPr>
+        <w:rFonts w:ascii="OpenSymbol" w:hAnsi="OpenSymbol" w:cs="OpenSymbol" w:hint="default"/>
+      </w:rPr>
+    </w:lvl>
+    <w:lvl w:ilvl="6">
+      <w:start w:val="1"/>
+      <w:numFmt w:val="bullet"/>
+      <w:lvlText w:val=""/>
+      <w:lvlJc w:val="left"/>
+      <w:pPr>
+        <w:tabs>
+          <w:tab w:val="num" w:pos="2880"/>
+        </w:tabs>
+        <w:ind w:left="2880" w:hanging="360"/>
+      </w:pPr>
+      <w:rPr>
+        <w:rFonts w:ascii="Symbol" w:hAnsi="Symbol" w:cs="Symbol" w:hint="default"/>
+      </w:rPr>
+    </w:lvl>
+    <w:lvl w:ilvl="7">
+      <w:start w:val="1"/>
+      <w:numFmt w:val="bullet"/>
+      <w:lvlText w:val="◦"/>
+      <w:lvlJc w:val="left"/>
+      <w:pPr>
+        <w:tabs>
+          <w:tab w:val="num" w:pos="3240"/>
+        </w:tabs>
+        <w:ind w:left="3240" w:hanging="360"/>
+      </w:pPr>
+      <w:rPr>
+        <w:rFonts w:ascii="OpenSymbol" w:hAnsi="OpenSymbol" w:cs="OpenSymbol" w:hint="default"/>
+      </w:rPr>
+    </w:lvl>
+    <w:lvl w:ilvl="8">
+      <w:start w:val="1"/>
+      <w:numFmt w:val="bullet"/>
+      <w:lvlText w:val="▪"/>
+      <w:lvlJc w:val="left"/>
+      <w:pPr>
+        <w:tabs>
+          <w:tab w:val="num" w:pos="3600"/>
+        </w:tabs>
+        <w:ind w:left="3600" w:hanging="360"/>
+      </w:pPr>
+      <w:rPr>
+        <w:rFonts w:ascii="OpenSymbol" w:hAnsi="OpenSymbol" w:cs="OpenSymbol" w:hint="default"/>
+      </w:rPr>
+    </w:lvl>
+  </w:abstractNum>
+  <w:abstractNum w:abstractNumId="5">
     <w:lvl w:ilvl="0">
       <w:start w:val="1"/>
       <w:numFmt w:val="none"/>
@@ -733,6 +933,9 @@
   </w:num>
   <w:num w:numId="4">
     <w:abstractNumId w:val="4"/>
+  </w:num>
+  <w:num w:numId="5">
+    <w:abstractNumId w:val="5"/>
   </w:num>
 </w:numbering>
 </file>

</xml_diff>

<commit_message>
Change potential_partners.docx United Way contact font
</commit_message>
<xml_diff>
--- a/potential_partners.docx
+++ b/potential_partners.docx
@@ -683,10 +683,13 @@
             <w:pPr>
               <w:pStyle w:val="NormalWeb"/>
               <w:spacing w:after="158" w:line="259" w:lineRule="auto"/>
-            </w:pPr>
-            <w:r>
-              <w:rPr>
-                <w:color w:val="0563C1"/>
+              <w:rPr>
+                <w:rFonts w:ascii="Arial" w:hAnsi="Arial" w:cs="Arial"/>
+              </w:rPr>
+            </w:pPr>
+            <w:r>
+              <w:rPr>
+                <w:rFonts w:ascii="Arial" w:hAnsi="Arial" w:cs="Arial"/>
               </w:rPr>
               <w:t>Mr. Protip Biswas, director for homelessness initiatives, United Way of Metro Atlanta</w:t>
             </w:r>

</xml_diff>

<commit_message>
Add phone and email/web form templates to potential_partners.docx
</commit_message>
<xml_diff>
--- a/potential_partners.docx
+++ b/potential_partners.docx
@@ -51,7 +51,14 @@
           <w:sz w:val="28"/>
           <w:szCs w:val="28"/>
         </w:rPr>
-        <w:t>Initial contact script:</w:t>
+        <w:t>Phone</w:t>
+      </w:r>
+      <w:r>
+        <w:rPr>
+          <w:sz w:val="28"/>
+          <w:szCs w:val="28"/>
+        </w:rPr>
+        <w:t xml:space="preserve"> script:</w:t>
       </w:r>
     </w:p>
     <w:p>
@@ -196,6 +203,235 @@
           <w:szCs w:val="24"/>
         </w:rPr>
         <w:t xml:space="preserve">I’ll send you those examples, along with information regarding what you can expect with partnering with Georgia Tech. At that point, you’ll have my contact information. Feel free to contact me at any time if you have further questions or if I can help in any way. </w:t>
+      </w:r>
+    </w:p>
+    <w:p>
+      <w:pPr>
+        <w:rPr>
+          <w:sz w:val="28"/>
+          <w:szCs w:val="28"/>
+        </w:rPr>
+      </w:pPr>
+      <w:r>
+        <w:rPr>
+          <w:sz w:val="28"/>
+          <w:szCs w:val="28"/>
+        </w:rPr>
+        <w:t>Email/Web form message:</w:t>
+      </w:r>
+    </w:p>
+    <w:p>
+      <w:pPr>
+        <w:rPr>
+          <w:szCs w:val="24"/>
+        </w:rPr>
+      </w:pPr>
+      <w:r>
+        <w:rPr>
+          <w:szCs w:val="24"/>
+        </w:rPr>
+        <w:t>Dear &lt;organization&gt;:</w:t>
+      </w:r>
+    </w:p>
+    <w:p>
+      <w:pPr>
+        <w:rPr>
+          <w:szCs w:val="24"/>
+        </w:rPr>
+      </w:pPr>
+      <w:r>
+        <w:rPr>
+          <w:szCs w:val="24"/>
+        </w:rPr>
+        <w:t xml:space="preserve">I’m reaching out to offer volunteer services </w:t>
+      </w:r>
+      <w:r>
+        <w:rPr>
+          <w:szCs w:val="24"/>
+        </w:rPr>
+        <w:t xml:space="preserve">from </w:t>
+      </w:r>
+      <w:r>
+        <w:rPr>
+          <w:szCs w:val="24"/>
+        </w:rPr>
+        <w:t>our Georgia Tech</w:t>
+      </w:r>
+      <w:r>
+        <w:rPr>
+          <w:szCs w:val="24"/>
+        </w:rPr>
+        <w:t xml:space="preserve"> </w:t>
+      </w:r>
+      <w:r>
+        <w:rPr>
+          <w:szCs w:val="24"/>
+        </w:rPr>
+        <w:t xml:space="preserve">graduate </w:t>
+      </w:r>
+      <w:r>
+        <w:rPr>
+          <w:szCs w:val="24"/>
+        </w:rPr>
+        <w:t xml:space="preserve">students </w:t>
+      </w:r>
+      <w:r>
+        <w:rPr>
+          <w:szCs w:val="24"/>
+        </w:rPr>
+        <w:t xml:space="preserve">to your organization. I &lt;Santosh: teach&gt; &lt;Dante: am an instructional associate </w:t>
+      </w:r>
+      <w:r>
+        <w:rPr>
+          <w:szCs w:val="24"/>
+        </w:rPr>
+        <w:t>for</w:t>
+      </w:r>
+      <w:r>
+        <w:rPr>
+          <w:szCs w:val="24"/>
+        </w:rPr>
+        <w:t xml:space="preserve"> </w:t>
+      </w:r>
+      <w:r>
+        <w:rPr>
+          <w:szCs w:val="24"/>
+        </w:rPr>
+        <w:t>Professor Santosh Vempala who teaches&gt; the Computing for Good course in the Master</w:t>
+      </w:r>
+      <w:r>
+        <w:rPr>
+          <w:szCs w:val="24"/>
+        </w:rPr>
+        <w:t>’</w:t>
+      </w:r>
+      <w:r>
+        <w:rPr>
+          <w:szCs w:val="24"/>
+        </w:rPr>
+        <w:t xml:space="preserve">s in Computer Science program at Georgia Tech. </w:t>
+      </w:r>
+      <w:r>
+        <w:rPr>
+          <w:szCs w:val="24"/>
+        </w:rPr>
+        <w:t xml:space="preserve">Our graduate students are required to create a computing project for a nonprofit. We’re wondering if you’d like to consider having a student team help you achieve your mission at no charge? Our students can create a variety of products such as a Website dashboard, mobile app, </w:t>
+      </w:r>
+      <w:r>
+        <w:rPr>
+          <w:szCs w:val="24"/>
+        </w:rPr>
+        <w:t>predictive</w:t>
+      </w:r>
+      <w:r>
+        <w:rPr>
+          <w:szCs w:val="24"/>
+        </w:rPr>
+        <w:t xml:space="preserve"> analytics</w:t>
+      </w:r>
+      <w:r>
+        <w:rPr>
+          <w:szCs w:val="24"/>
+        </w:rPr>
+        <w:t xml:space="preserve"> project</w:t>
+      </w:r>
+      <w:r>
+        <w:rPr>
+          <w:szCs w:val="24"/>
+        </w:rPr>
+        <w:t>, etc.</w:t>
+      </w:r>
+      <w:r>
+        <w:rPr>
+          <w:szCs w:val="24"/>
+        </w:rPr>
+        <w:t xml:space="preserve"> You can</w:t>
+      </w:r>
+      <w:r>
+        <w:rPr>
+          <w:szCs w:val="24"/>
+        </w:rPr>
+        <w:t xml:space="preserve"> view information regarding partnering with us, along with</w:t>
+      </w:r>
+      <w:r>
+        <w:rPr>
+          <w:szCs w:val="24"/>
+        </w:rPr>
+        <w:t xml:space="preserve"> examples of student work at: &lt;</w:t>
+      </w:r>
+      <w:r>
+        <w:rPr>
+          <w:szCs w:val="24"/>
+        </w:rPr>
+        <w:t>URL</w:t>
+      </w:r>
+      <w:r>
+        <w:rPr>
+          <w:szCs w:val="24"/>
+        </w:rPr>
+        <w:t xml:space="preserve">&gt;. If this is something you might consider, please feel free to email me at &lt;email&gt;. </w:t>
+      </w:r>
+      <w:r>
+        <w:rPr>
+          <w:szCs w:val="24"/>
+        </w:rPr>
+        <w:t xml:space="preserve">I would be happy to provide you with any </w:t>
+      </w:r>
+      <w:r>
+        <w:rPr>
+          <w:szCs w:val="24"/>
+        </w:rPr>
+        <w:t>further</w:t>
+      </w:r>
+      <w:r>
+        <w:rPr>
+          <w:szCs w:val="24"/>
+        </w:rPr>
+        <w:t xml:space="preserve"> information you </w:t>
+      </w:r>
+      <w:r>
+        <w:rPr>
+          <w:szCs w:val="24"/>
+        </w:rPr>
+        <w:t>require</w:t>
+      </w:r>
+      <w:r>
+        <w:rPr>
+          <w:szCs w:val="24"/>
+        </w:rPr>
+        <w:t xml:space="preserve"> and/or speak with you via your preferred modality. Thank you for all you do</w:t>
+      </w:r>
+      <w:r>
+        <w:rPr>
+          <w:szCs w:val="24"/>
+        </w:rPr>
+        <w:t>!</w:t>
+      </w:r>
+    </w:p>
+    <w:p>
+      <w:pPr>
+        <w:rPr>
+          <w:szCs w:val="24"/>
+        </w:rPr>
+      </w:pPr>
+      <w:r>
+        <w:rPr>
+          <w:szCs w:val="24"/>
+        </w:rPr>
+        <w:t>Kind regards,</w:t>
+      </w:r>
+    </w:p>
+    <w:p>
+      <w:pPr>
+        <w:rPr>
+          <w:szCs w:val="24"/>
+        </w:rPr>
+      </w:pPr>
+      <w:r>
+        <w:rPr>
+          <w:szCs w:val="24"/>
+        </w:rPr>
+        <w:t>&lt;name&gt;</w:t>
       </w:r>
     </w:p>
     <w:p>
@@ -823,6 +1059,13 @@
                 <w:szCs w:val="24"/>
               </w:rPr>
             </w:pPr>
+            <w:r>
+              <w:rPr>
+                <w:rFonts w:cs="Arial"/>
+                <w:szCs w:val="24"/>
+              </w:rPr>
+              <w:t>NA</w:t>
+            </w:r>
           </w:p>
         </w:tc>
         <w:tc>
@@ -836,6 +1079,16 @@
                 <w:szCs w:val="24"/>
               </w:rPr>
             </w:pPr>
+            <w:hyperlink r:id="rId11" w:history="1">
+              <w:r>
+                <w:rPr>
+                  <w:rStyle w:val="Hyperlink"/>
+                  <w:rFonts w:cs="Arial"/>
+                  <w:szCs w:val="24"/>
+                </w:rPr>
+                <w:t>Web Form</w:t>
+              </w:r>
+            </w:hyperlink>
           </w:p>
         </w:tc>
         <w:tc>
@@ -849,6 +1102,13 @@
                 <w:szCs w:val="24"/>
               </w:rPr>
             </w:pPr>
+            <w:r>
+              <w:rPr>
+                <w:rFonts w:cs="Arial"/>
+                <w:szCs w:val="24"/>
+              </w:rPr>
+              <w:t>NA</w:t>
+            </w:r>
           </w:p>
         </w:tc>
       </w:tr>
@@ -900,7 +1160,7 @@
             <w:tcW w:w="1855" w:type="dxa"/>
           </w:tcPr>
           <w:p>
-            <w:hyperlink r:id="rId11">
+            <w:hyperlink r:id="rId12">
               <w:r>
                 <w:rPr>
                   <w:rStyle w:val="Hyperlink"/>
@@ -1016,7 +1276,7 @@
                 <w:u w:val="none"/>
               </w:rPr>
             </w:pPr>
-            <w:hyperlink r:id="rId12">
+            <w:hyperlink r:id="rId13">
               <w:r>
                 <w:rPr>
                   <w:rStyle w:val="Hyperlink"/>
@@ -1103,7 +1363,7 @@
                 <w:u w:val="none"/>
               </w:rPr>
             </w:pPr>
-            <w:hyperlink r:id="rId13">
+            <w:hyperlink r:id="rId14">
               <w:r>
                 <w:rPr>
                   <w:rStyle w:val="Hyperlink"/>
@@ -1184,7 +1444,7 @@
                 <w:u w:val="none"/>
               </w:rPr>
             </w:pPr>
-            <w:hyperlink r:id="rId14">
+            <w:hyperlink r:id="rId15">
               <w:r>
                 <w:rPr>
                   <w:rStyle w:val="Hyperlink"/>
@@ -1269,7 +1529,7 @@
                 <w:u w:val="none"/>
               </w:rPr>
             </w:pPr>
-            <w:hyperlink r:id="rId15">
+            <w:hyperlink r:id="rId16">
               <w:r>
                 <w:rPr>
                   <w:rStyle w:val="Hyperlink"/>
@@ -1355,7 +1615,7 @@
                 <w:rStyle w:val="Hyperlink"/>
               </w:rPr>
             </w:pPr>
-            <w:hyperlink r:id="rId16">
+            <w:hyperlink r:id="rId17">
               <w:r>
                 <w:rPr>
                   <w:rStyle w:val="Hyperlink"/>
@@ -1473,7 +1733,7 @@
               <w:pStyle w:val="BodyText"/>
               <w:spacing w:after="160"/>
             </w:pPr>
-            <w:hyperlink r:id="rId17">
+            <w:hyperlink r:id="rId18">
               <w:r>
                 <w:rPr>
                   <w:rStyle w:val="Hyperlink"/>
@@ -1606,7 +1866,7 @@
               <w:pStyle w:val="BodyText"/>
               <w:spacing w:after="160"/>
             </w:pPr>
-            <w:hyperlink r:id="rId18">
+            <w:hyperlink r:id="rId19">
               <w:r>
                 <w:rPr>
                   <w:rStyle w:val="Hyperlink"/>
@@ -1719,7 +1979,7 @@
               <w:pStyle w:val="BodyText"/>
               <w:spacing w:after="160"/>
             </w:pPr>
-            <w:hyperlink r:id="rId19">
+            <w:hyperlink r:id="rId20">
               <w:r>
                 <w:rPr>
                   <w:rStyle w:val="Hyperlink"/>
@@ -1825,7 +2085,7 @@
                 <w:u w:val="single" w:color="5983B0"/>
               </w:rPr>
             </w:pPr>
-            <w:hyperlink r:id="rId20">
+            <w:hyperlink r:id="rId21">
               <w:r>
                 <w:rPr>
                   <w:rStyle w:val="Hyperlink"/>
@@ -1929,7 +2189,7 @@
             <w:pPr>
               <w:pStyle w:val="BodyText"/>
             </w:pPr>
-            <w:hyperlink r:id="rId21">
+            <w:hyperlink r:id="rId22">
               <w:r>
                 <w:rPr>
                   <w:rStyle w:val="Hyperlink"/>
@@ -2026,7 +2286,7 @@
             <w:pPr>
               <w:pStyle w:val="BodyText"/>
             </w:pPr>
-            <w:hyperlink r:id="rId22">
+            <w:hyperlink r:id="rId23">
               <w:r>
                 <w:rPr>
                   <w:rStyle w:val="Hyperlink"/>
@@ -2157,7 +2417,7 @@
                 <w:szCs w:val="24"/>
               </w:rPr>
             </w:pPr>
-            <w:hyperlink r:id="rId23" w:tgtFrame="_blank">
+            <w:hyperlink r:id="rId24" w:tgtFrame="_blank">
               <w:r>
                 <w:rPr>
                   <w:rStyle w:val="Hyperlink"/>

</xml_diff>

<commit_message>
Modify email/web form message
</commit_message>
<xml_diff>
--- a/potential_partners.docx
+++ b/potential_partners.docx
@@ -230,7 +230,13 @@
         <w:rPr>
           <w:szCs w:val="24"/>
         </w:rPr>
-        <w:t>Dear &lt;organization&gt;:</w:t>
+        <w:t xml:space="preserve">Subject: </w:t>
+      </w:r>
+      <w:r>
+        <w:rPr>
+          <w:szCs w:val="24"/>
+        </w:rPr>
+        <w:t>Free Computing Services from Georgia Tech Graduate Students</w:t>
       </w:r>
     </w:p>
     <w:p>
@@ -243,7 +249,38 @@
         <w:rPr>
           <w:szCs w:val="24"/>
         </w:rPr>
-        <w:t xml:space="preserve">I’m reaching out to offer volunteer services </w:t>
+        <w:t>Dear &lt;organization&gt;:</w:t>
+      </w:r>
+    </w:p>
+    <w:p>
+      <w:pPr>
+        <w:rPr>
+          <w:szCs w:val="24"/>
+        </w:rPr>
+      </w:pPr>
+      <w:r>
+        <w:rPr>
+          <w:szCs w:val="24"/>
+        </w:rPr>
+        <w:t xml:space="preserve">I’m reaching out to offer </w:t>
+      </w:r>
+      <w:r>
+        <w:rPr>
+          <w:szCs w:val="24"/>
+        </w:rPr>
+        <w:t>free computing</w:t>
+      </w:r>
+      <w:r>
+        <w:rPr>
+          <w:szCs w:val="24"/>
+        </w:rPr>
+        <w:t xml:space="preserve"> services </w:t>
+      </w:r>
+      <w:r>
+        <w:rPr>
+          <w:szCs w:val="24"/>
+        </w:rPr>
+        <w:t xml:space="preserve">to your organization </w:t>
       </w:r>
       <w:r>
         <w:rPr>
@@ -273,13 +310,13 @@
         <w:rPr>
           <w:szCs w:val="24"/>
         </w:rPr>
-        <w:t xml:space="preserve">students </w:t>
-      </w:r>
-      <w:r>
-        <w:rPr>
-          <w:szCs w:val="24"/>
-        </w:rPr>
-        <w:t xml:space="preserve">to your organization. I &lt;Santosh: teach&gt; &lt;Dante: am an instructional associate </w:t>
+        <w:t>students</w:t>
+      </w:r>
+      <w:r>
+        <w:rPr>
+          <w:szCs w:val="24"/>
+        </w:rPr>
+        <w:t xml:space="preserve">. I &lt;Santosh: teach&gt; &lt;Dante: am an instructional associate </w:t>
       </w:r>
       <w:r>
         <w:rPr>
@@ -309,13 +346,38 @@
         <w:rPr>
           <w:szCs w:val="24"/>
         </w:rPr>
-        <w:t xml:space="preserve">s in Computer Science program at Georgia Tech. </w:t>
-      </w:r>
-      <w:r>
-        <w:rPr>
-          <w:szCs w:val="24"/>
-        </w:rPr>
-        <w:t xml:space="preserve">Our graduate students are required to create a computing project for a nonprofit. We’re wondering if you’d like to consider having a student team help you achieve your mission at no charge? Our students can create a variety of products such as a Website dashboard, mobile app, </w:t>
+        <w:t xml:space="preserve">s in Computer Science program. </w:t>
+      </w:r>
+      <w:r>
+        <w:rPr>
+          <w:szCs w:val="24"/>
+        </w:rPr>
+        <w:t xml:space="preserve">Our graduate students are required to create a computing project for a nonprofit. We’re wondering if you’d like to consider having a student team help you achieve your mission at no charge? </w:t>
+      </w:r>
+    </w:p>
+    <w:p>
+      <w:pPr>
+        <w:rPr>
+          <w:szCs w:val="24"/>
+        </w:rPr>
+      </w:pPr>
+      <w:r>
+        <w:rPr>
+          <w:szCs w:val="24"/>
+        </w:rPr>
+        <w:t xml:space="preserve">Our students can create a variety of </w:t>
+      </w:r>
+      <w:r>
+        <w:rPr>
+          <w:szCs w:val="24"/>
+        </w:rPr>
+        <w:t xml:space="preserve">free </w:t>
+      </w:r>
+      <w:r>
+        <w:rPr>
+          <w:szCs w:val="24"/>
+        </w:rPr>
+        <w:t xml:space="preserve">products such as a Website dashboard, mobile app, </w:t>
       </w:r>
       <w:r>
         <w:rPr>

</xml_diff>

<commit_message>
Add to potential_partners.docx: edutopia mtl
</commit_message>
<xml_diff>
--- a/potential_partners.docx
+++ b/potential_partners.docx
@@ -1264,6 +1264,13 @@
                 <w:szCs w:val="24"/>
               </w:rPr>
             </w:pPr>
+            <w:r>
+              <w:rPr>
+                <w:rFonts w:cs="Arial"/>
+                <w:szCs w:val="24"/>
+              </w:rPr>
+              <w:t>NA</w:t>
+            </w:r>
           </w:p>
         </w:tc>
         <w:tc>
@@ -1277,6 +1284,16 @@
                 <w:szCs w:val="24"/>
               </w:rPr>
             </w:pPr>
+            <w:r>
+              <w:rPr>
+                <w:rFonts w:cs="Arial"/>
+                <w:color w:val="333333"/>
+                <w:spacing w:val="12"/>
+                <w:szCs w:val="24"/>
+                <w:shd w:val="clear" w:color="auto" w:fill="FFFFFF"/>
+              </w:rPr>
+              <w:t>community@edutopia.org</w:t>
+            </w:r>
           </w:p>
         </w:tc>
         <w:tc>
@@ -1290,6 +1307,13 @@
                 <w:szCs w:val="24"/>
               </w:rPr>
             </w:pPr>
+            <w:r>
+              <w:rPr>
+                <w:rFonts w:cs="Arial"/>
+                <w:szCs w:val="24"/>
+              </w:rPr>
+              <w:t>NA</w:t>
+            </w:r>
           </w:p>
         </w:tc>
       </w:tr>

</xml_diff>

<commit_message>
Add contact info to potential_partners.docx: Amazon Conservation Association, Amazon Conservation Team
</commit_message>
<xml_diff>
--- a/potential_partners.docx
+++ b/potential_partners.docx
@@ -1403,6 +1403,13 @@
                 <w:szCs w:val="24"/>
               </w:rPr>
             </w:pPr>
+            <w:r>
+              <w:rPr>
+                <w:rFonts w:cs="Arial"/>
+                <w:szCs w:val="24"/>
+              </w:rPr>
+              <w:t>NA</w:t>
+            </w:r>
           </w:p>
         </w:tc>
         <w:tc>
@@ -1416,6 +1423,13 @@
                 <w:szCs w:val="24"/>
               </w:rPr>
             </w:pPr>
+            <w:r>
+              <w:rPr>
+                <w:rFonts w:cs="Arial"/>
+                <w:szCs w:val="24"/>
+              </w:rPr>
+              <w:t>info@amazonconservation.org</w:t>
+            </w:r>
           </w:p>
         </w:tc>
         <w:tc>
@@ -1429,6 +1443,13 @@
                 <w:szCs w:val="24"/>
               </w:rPr>
             </w:pPr>
+            <w:r>
+              <w:rPr>
+                <w:rFonts w:cs="Arial"/>
+                <w:szCs w:val="24"/>
+              </w:rPr>
+              <w:t>202-234-2356</w:t>
+            </w:r>
           </w:p>
         </w:tc>
       </w:tr>
@@ -1487,6 +1508,13 @@
                 <w:szCs w:val="24"/>
               </w:rPr>
             </w:pPr>
+            <w:r>
+              <w:rPr>
+                <w:rFonts w:cs="Arial"/>
+                <w:szCs w:val="24"/>
+              </w:rPr>
+              <w:t>NA</w:t>
+            </w:r>
           </w:p>
         </w:tc>
         <w:tc>
@@ -1500,6 +1528,13 @@
                 <w:szCs w:val="24"/>
               </w:rPr>
             </w:pPr>
+            <w:r>
+              <w:rPr>
+                <w:rFonts w:cs="Arial"/>
+                <w:szCs w:val="24"/>
+              </w:rPr>
+              <w:t>info@amazonteam.org</w:t>
+            </w:r>
           </w:p>
         </w:tc>
         <w:tc>
@@ -1513,6 +1548,13 @@
                 <w:szCs w:val="24"/>
               </w:rPr>
             </w:pPr>
+            <w:r>
+              <w:rPr>
+                <w:rFonts w:cs="Arial"/>
+                <w:szCs w:val="24"/>
+              </w:rPr>
+              <w:t>703-522-4684</w:t>
+            </w:r>
           </w:p>
         </w:tc>
       </w:tr>

</xml_diff>

<commit_message>
Add contact info to potential_partners.docx: Amazon Watch, Rainforest Action Network
</commit_message>
<xml_diff>
--- a/potential_partners.docx
+++ b/potential_partners.docx
@@ -1614,6 +1614,20 @@
                 <w:szCs w:val="24"/>
               </w:rPr>
             </w:pPr>
+            <w:r>
+              <w:rPr>
+                <w:rFonts w:cs="Arial"/>
+                <w:szCs w:val="24"/>
+              </w:rPr>
+              <w:t>Karen Rothschild</w:t>
+            </w:r>
+            <w:r>
+              <w:rPr>
+                <w:rFonts w:cs="Arial"/>
+                <w:szCs w:val="24"/>
+              </w:rPr>
+              <w:t>, Development and Partnerships Specialist</w:t>
+            </w:r>
           </w:p>
         </w:tc>
         <w:tc>
@@ -1627,6 +1641,15 @@
                 <w:szCs w:val="24"/>
               </w:rPr>
             </w:pPr>
+            <w:r>
+              <w:rPr>
+                <w:rFonts w:cs="Arial"/>
+                <w:color w:val="141B18"/>
+                <w:szCs w:val="24"/>
+                <w:shd w:val="clear" w:color="auto" w:fill="FFFFFF"/>
+              </w:rPr>
+              <w:t>katherine@amazonwatch.org</w:t>
+            </w:r>
           </w:p>
         </w:tc>
         <w:tc>
@@ -1640,6 +1663,51 @@
                 <w:szCs w:val="24"/>
               </w:rPr>
             </w:pPr>
+            <w:r>
+              <w:rPr>
+                <w:rFonts w:cs="Arial"/>
+                <w:color w:val="141B18"/>
+                <w:szCs w:val="24"/>
+                <w:shd w:val="clear" w:color="auto" w:fill="FFFFFF"/>
+              </w:rPr>
+              <w:t>510</w:t>
+            </w:r>
+            <w:r>
+              <w:rPr>
+                <w:rFonts w:cs="Arial"/>
+                <w:color w:val="141B18"/>
+                <w:szCs w:val="24"/>
+                <w:shd w:val="clear" w:color="auto" w:fill="FFFFFF"/>
+              </w:rPr>
+              <w:t>-</w:t>
+            </w:r>
+            <w:r>
+              <w:rPr>
+                <w:rFonts w:cs="Arial"/>
+                <w:color w:val="141B18"/>
+                <w:szCs w:val="24"/>
+                <w:shd w:val="clear" w:color="auto" w:fill="FFFFFF"/>
+              </w:rPr>
+              <w:t>281</w:t>
+            </w:r>
+            <w:r>
+              <w:rPr>
+                <w:rFonts w:cs="Arial"/>
+                <w:color w:val="141B18"/>
+                <w:szCs w:val="24"/>
+                <w:shd w:val="clear" w:color="auto" w:fill="FFFFFF"/>
+              </w:rPr>
+              <w:t>-</w:t>
+            </w:r>
+            <w:r>
+              <w:rPr>
+                <w:rFonts w:cs="Arial"/>
+                <w:color w:val="141B18"/>
+                <w:szCs w:val="24"/>
+                <w:shd w:val="clear" w:color="auto" w:fill="FFFFFF"/>
+              </w:rPr>
+              <w:t>9020 x306</w:t>
+            </w:r>
           </w:p>
         </w:tc>
       </w:tr>
@@ -1699,6 +1767,13 @@
                 <w:szCs w:val="24"/>
               </w:rPr>
             </w:pPr>
+            <w:r>
+              <w:rPr>
+                <w:rFonts w:cs="Arial"/>
+                <w:szCs w:val="24"/>
+              </w:rPr>
+              <w:t>NA</w:t>
+            </w:r>
           </w:p>
         </w:tc>
         <w:tc>
@@ -1712,6 +1787,13 @@
                 <w:szCs w:val="24"/>
               </w:rPr>
             </w:pPr>
+            <w:r>
+              <w:rPr>
+                <w:rFonts w:cs="Arial"/>
+                <w:szCs w:val="24"/>
+              </w:rPr>
+              <w:t>answers@ran.org</w:t>
+            </w:r>
           </w:p>
         </w:tc>
         <w:tc>
@@ -1725,6 +1807,33 @@
                 <w:szCs w:val="24"/>
               </w:rPr>
             </w:pPr>
+            <w:r>
+              <w:rPr>
+                <w:rFonts w:cs="Arial"/>
+                <w:color w:val="212529"/>
+                <w:szCs w:val="24"/>
+                <w:shd w:val="clear" w:color="auto" w:fill="FFFFFF"/>
+              </w:rPr>
+              <w:t>415</w:t>
+            </w:r>
+            <w:r>
+              <w:rPr>
+                <w:rFonts w:cs="Arial"/>
+                <w:color w:val="212529"/>
+                <w:szCs w:val="24"/>
+                <w:shd w:val="clear" w:color="auto" w:fill="FFFFFF"/>
+              </w:rPr>
+              <w:t>-</w:t>
+            </w:r>
+            <w:r>
+              <w:rPr>
+                <w:rFonts w:cs="Arial"/>
+                <w:color w:val="212529"/>
+                <w:szCs w:val="24"/>
+                <w:shd w:val="clear" w:color="auto" w:fill="FFFFFF"/>
+              </w:rPr>
+              <w:t>398-4404</w:t>
+            </w:r>
           </w:p>
         </w:tc>
       </w:tr>

</xml_diff>

<commit_message>
Add contact info to potential_partners.docx: Sierra Club
</commit_message>
<xml_diff>
--- a/potential_partners.docx
+++ b/potential_partners.docx
@@ -1902,6 +1902,13 @@
                 <w:szCs w:val="24"/>
               </w:rPr>
             </w:pPr>
+            <w:r>
+              <w:rPr>
+                <w:rFonts w:cs="Arial"/>
+                <w:szCs w:val="24"/>
+              </w:rPr>
+              <w:t>NA</w:t>
+            </w:r>
           </w:p>
         </w:tc>
         <w:tc>
@@ -1915,6 +1922,13 @@
                 <w:szCs w:val="24"/>
               </w:rPr>
             </w:pPr>
+            <w:r>
+              <w:rPr>
+                <w:rFonts w:cs="Arial"/>
+                <w:szCs w:val="24"/>
+              </w:rPr>
+              <w:t>information@sierraclub.org</w:t>
+            </w:r>
           </w:p>
         </w:tc>
         <w:tc>
@@ -1928,6 +1942,15 @@
                 <w:szCs w:val="24"/>
               </w:rPr>
             </w:pPr>
+            <w:r>
+              <w:rPr>
+                <w:rFonts w:cs="Arial"/>
+                <w:color w:val="393B3C"/>
+                <w:szCs w:val="24"/>
+                <w:shd w:val="clear" w:color="auto" w:fill="FFFFFF"/>
+              </w:rPr>
+              <w:t>415-977-5500</w:t>
+            </w:r>
           </w:p>
         </w:tc>
       </w:tr>

</xml_diff>

<commit_message>
Add contact info to potential_partners.docx: Police Executive Research Forum
</commit_message>
<xml_diff>
--- a/potential_partners.docx
+++ b/potential_partners.docx
@@ -2168,6 +2168,20 @@
                 <w:szCs w:val="24"/>
               </w:rPr>
             </w:pPr>
+            <w:r>
+              <w:rPr>
+                <w:rFonts w:cs="Arial"/>
+                <w:szCs w:val="24"/>
+              </w:rPr>
+              <w:t>Nathan Ballard</w:t>
+            </w:r>
+            <w:r>
+              <w:rPr>
+                <w:rFonts w:cs="Arial"/>
+                <w:szCs w:val="24"/>
+              </w:rPr>
+              <w:t xml:space="preserve"> (actually interviewing for a research position, but may refer to proper contact)</w:t>
+            </w:r>
           </w:p>
         </w:tc>
         <w:tc>
@@ -2181,6 +2195,13 @@
                 <w:szCs w:val="24"/>
               </w:rPr>
             </w:pPr>
+            <w:r>
+              <w:rPr>
+                <w:rFonts w:cs="Arial"/>
+                <w:szCs w:val="24"/>
+              </w:rPr>
+              <w:t>nballard@policeforum.org</w:t>
+            </w:r>
           </w:p>
         </w:tc>
         <w:tc>
@@ -2194,6 +2215,13 @@
                 <w:szCs w:val="24"/>
               </w:rPr>
             </w:pPr>
+            <w:r>
+              <w:rPr>
+                <w:rFonts w:cs="Arial"/>
+                <w:szCs w:val="24"/>
+              </w:rPr>
+              <w:t>202-466-7820</w:t>
+            </w:r>
           </w:p>
         </w:tc>
       </w:tr>

</xml_diff>

<commit_message>
Add contact info to potential_partners.docx: National Coalition for the Homeless, A Well Fed World
</commit_message>
<xml_diff>
--- a/potential_partners.docx
+++ b/potential_partners.docx
@@ -316,7 +316,21 @@
         <w:rPr>
           <w:szCs w:val="24"/>
         </w:rPr>
-        <w:t xml:space="preserve">. I &lt;Santosh: teach&gt; &lt;Dante: am an instructional associate </w:t>
+        <w:t>. I &lt;Santosh: teach&gt; &lt;</w:t>
+      </w:r>
+      <w:proofErr w:type="gramStart"/>
+      <w:r>
+        <w:rPr>
+          <w:szCs w:val="24"/>
+        </w:rPr>
+        <w:t>Dante:</w:t>
+      </w:r>
+      <w:proofErr w:type="gramEnd"/>
+      <w:r>
+        <w:rPr>
+          <w:szCs w:val="24"/>
+        </w:rPr>
+        <w:t xml:space="preserve"> am an instructional associate </w:t>
       </w:r>
       <w:r>
         <w:rPr>
@@ -2289,6 +2303,13 @@
                 <w:szCs w:val="24"/>
               </w:rPr>
             </w:pPr>
+            <w:r>
+              <w:rPr>
+                <w:rFonts w:cs="Arial"/>
+                <w:szCs w:val="24"/>
+              </w:rPr>
+              <w:t>Various services for persons  experiencing homelessness</w:t>
+            </w:r>
           </w:p>
         </w:tc>
         <w:tc>
@@ -2302,6 +2323,13 @@
                 <w:szCs w:val="24"/>
               </w:rPr>
             </w:pPr>
+            <w:r>
+              <w:rPr>
+                <w:rFonts w:cs="Arial"/>
+                <w:szCs w:val="24"/>
+              </w:rPr>
+              <w:t>NA</w:t>
+            </w:r>
           </w:p>
         </w:tc>
         <w:tc>
@@ -2315,6 +2343,13 @@
                 <w:szCs w:val="24"/>
               </w:rPr>
             </w:pPr>
+            <w:r>
+              <w:rPr>
+                <w:rFonts w:cs="Arial"/>
+                <w:szCs w:val="24"/>
+              </w:rPr>
+              <w:t>info@nationalhomeless.org</w:t>
+            </w:r>
           </w:p>
         </w:tc>
         <w:tc>
@@ -2328,6 +2363,13 @@
                 <w:szCs w:val="24"/>
               </w:rPr>
             </w:pPr>
+            <w:r>
+              <w:rPr>
+                <w:rFonts w:cs="Arial"/>
+                <w:szCs w:val="24"/>
+              </w:rPr>
+              <w:t>NA</w:t>
+            </w:r>
           </w:p>
         </w:tc>
       </w:tr>
@@ -2533,6 +2575,13 @@
                 <w:szCs w:val="24"/>
               </w:rPr>
             </w:pPr>
+            <w:r>
+              <w:rPr>
+                <w:rFonts w:cs="Arial"/>
+                <w:szCs w:val="24"/>
+              </w:rPr>
+              <w:t>Ashley Capps, Director of Research and Communication</w:t>
+            </w:r>
           </w:p>
         </w:tc>
         <w:tc>
@@ -2546,6 +2595,50 @@
                 <w:szCs w:val="24"/>
               </w:rPr>
             </w:pPr>
+            <w:hyperlink r:id="rId23" w:history="1">
+              <w:r>
+                <w:rPr>
+                  <w:rStyle w:val="Hyperlink"/>
+                  <w:rFonts w:cs="Arial"/>
+                  <w:szCs w:val="24"/>
+                </w:rPr>
+                <w:t>care@awfw.org</w:t>
+              </w:r>
+            </w:hyperlink>
+          </w:p>
+          <w:p>
+            <w:pPr>
+              <w:rPr>
+                <w:rFonts w:cs="Arial"/>
+                <w:szCs w:val="24"/>
+              </w:rPr>
+            </w:pPr>
+            <w:hyperlink r:id="rId24" w:history="1">
+              <w:r>
+                <w:rPr>
+                  <w:rStyle w:val="Hyperlink"/>
+                  <w:rFonts w:cs="Arial"/>
+                  <w:szCs w:val="24"/>
+                </w:rPr>
+                <w:t>We</w:t>
+              </w:r>
+              <w:r>
+                <w:rPr>
+                  <w:rStyle w:val="Hyperlink"/>
+                  <w:rFonts w:cs="Arial"/>
+                  <w:szCs w:val="24"/>
+                </w:rPr>
+                <w:t>b</w:t>
+              </w:r>
+              <w:r>
+                <w:rPr>
+                  <w:rStyle w:val="Hyperlink"/>
+                  <w:rFonts w:cs="Arial"/>
+                  <w:szCs w:val="24"/>
+                </w:rPr>
+                <w:t xml:space="preserve"> form</w:t>
+              </w:r>
+            </w:hyperlink>
           </w:p>
         </w:tc>
         <w:tc>
@@ -2559,6 +2652,13 @@
                 <w:szCs w:val="24"/>
               </w:rPr>
             </w:pPr>
+            <w:r>
+              <w:rPr>
+                <w:rFonts w:cs="Arial"/>
+                <w:szCs w:val="24"/>
+              </w:rPr>
+              <w:t>202-495-1348</w:t>
+            </w:r>
           </w:p>
         </w:tc>
       </w:tr>
@@ -2574,7 +2674,7 @@
             <w:pPr>
               <w:pStyle w:val="BodyText"/>
             </w:pPr>
-            <w:hyperlink r:id="rId23">
+            <w:hyperlink r:id="rId25">
               <w:r>
                 <w:rPr>
                   <w:rStyle w:val="Hyperlink"/>
@@ -2705,7 +2805,7 @@
                 <w:szCs w:val="24"/>
               </w:rPr>
             </w:pPr>
-            <w:hyperlink r:id="rId24" w:tgtFrame="_blank">
+            <w:hyperlink r:id="rId26" w:tgtFrame="_blank">
               <w:r>
                 <w:rPr>
                   <w:rStyle w:val="Hyperlink"/>

</xml_diff>

<commit_message>
Add contact info to potential_partners.docx: International Working Group for Indigenous Affairs, Survival International, Equal Justice Initiative
</commit_message>
<xml_diff>
--- a/potential_partners.docx
+++ b/potential_partners.docx
@@ -316,21 +316,7 @@
         <w:rPr>
           <w:szCs w:val="24"/>
         </w:rPr>
-        <w:t>. I &lt;Santosh: teach&gt; &lt;</w:t>
-      </w:r>
-      <w:proofErr w:type="gramStart"/>
-      <w:r>
-        <w:rPr>
-          <w:szCs w:val="24"/>
-        </w:rPr>
-        <w:t>Dante:</w:t>
-      </w:r>
-      <w:proofErr w:type="gramEnd"/>
-      <w:r>
-        <w:rPr>
-          <w:szCs w:val="24"/>
-        </w:rPr>
-        <w:t xml:space="preserve"> am an instructional associate </w:t>
+        <w:t xml:space="preserve">. I &lt;Santosh: teach&gt; &lt;Dante: am an instructional associate </w:t>
       </w:r>
       <w:r>
         <w:rPr>
@@ -522,16 +508,16 @@
       <w:tblPr>
         <w:tblStyle w:val="TableGrid"/>
         <w:tblpPr w:leftFromText="180" w:rightFromText="180" w:vertAnchor="text" w:tblpY="1"/>
-        <w:tblW w:w="9350" w:type="dxa"/>
+        <w:tblW w:w="10512" w:type="dxa"/>
         <w:tblLayout w:type="fixed"/>
         <w:tblLook w:val="04A0" w:firstRow="1" w:lastRow="0" w:firstColumn="1" w:lastColumn="0" w:noHBand="0" w:noVBand="1"/>
       </w:tblPr>
       <w:tblGrid>
-        <w:gridCol w:w="1855"/>
-        <w:gridCol w:w="2098"/>
-        <w:gridCol w:w="1997"/>
-        <w:gridCol w:w="1688"/>
-        <w:gridCol w:w="1712"/>
+        <w:gridCol w:w="1630"/>
+        <w:gridCol w:w="1816"/>
+        <w:gridCol w:w="1883"/>
+        <w:gridCol w:w="3473"/>
+        <w:gridCol w:w="1710"/>
       </w:tblGrid>
       <w:tr>
         <w:trPr>
@@ -539,7 +525,7 @@
         </w:trPr>
         <w:tc>
           <w:tcPr>
-            <w:tcW w:w="1855" w:type="dxa"/>
+            <w:tcW w:w="1630" w:type="dxa"/>
             <w:shd w:val="clear" w:color="auto" w:fill="C5B98D"/>
           </w:tcPr>
           <w:p>
@@ -566,7 +552,7 @@
         </w:tc>
         <w:tc>
           <w:tcPr>
-            <w:tcW w:w="2098" w:type="dxa"/>
+            <w:tcW w:w="1816" w:type="dxa"/>
             <w:shd w:val="clear" w:color="auto" w:fill="C5B98D"/>
           </w:tcPr>
           <w:p>
@@ -593,7 +579,7 @@
         </w:tc>
         <w:tc>
           <w:tcPr>
-            <w:tcW w:w="1997" w:type="dxa"/>
+            <w:tcW w:w="1883" w:type="dxa"/>
             <w:shd w:val="clear" w:color="auto" w:fill="C5B98D"/>
           </w:tcPr>
           <w:p>
@@ -620,7 +606,7 @@
         </w:tc>
         <w:tc>
           <w:tcPr>
-            <w:tcW w:w="1688" w:type="dxa"/>
+            <w:tcW w:w="3473" w:type="dxa"/>
             <w:shd w:val="clear" w:color="auto" w:fill="C5B98D"/>
           </w:tcPr>
           <w:p>
@@ -647,7 +633,7 @@
         </w:tc>
         <w:tc>
           <w:tcPr>
-            <w:tcW w:w="1712" w:type="dxa"/>
+            <w:tcW w:w="1710" w:type="dxa"/>
             <w:shd w:val="clear" w:color="auto" w:fill="C5B98D"/>
           </w:tcPr>
           <w:p>
@@ -679,7 +665,7 @@
         </w:trPr>
         <w:tc>
           <w:tcPr>
-            <w:tcW w:w="9350" w:type="dxa"/>
+            <w:tcW w:w="10512" w:type="dxa"/>
             <w:gridSpan w:val="5"/>
             <w:shd w:val="clear" w:color="auto" w:fill="auto"/>
           </w:tcPr>
@@ -699,7 +685,7 @@
       <w:tr>
         <w:tc>
           <w:tcPr>
-            <w:tcW w:w="9350" w:type="dxa"/>
+            <w:tcW w:w="10512" w:type="dxa"/>
             <w:gridSpan w:val="5"/>
             <w:shd w:val="clear" w:color="auto" w:fill="C5B98D"/>
           </w:tcPr>
@@ -728,7 +714,7 @@
         </w:trPr>
         <w:tc>
           <w:tcPr>
-            <w:tcW w:w="1855" w:type="dxa"/>
+            <w:tcW w:w="1630" w:type="dxa"/>
           </w:tcPr>
           <w:p>
             <w:pPr>
@@ -751,7 +737,7 @@
         </w:tc>
         <w:tc>
           <w:tcPr>
-            <w:tcW w:w="2098" w:type="dxa"/>
+            <w:tcW w:w="1816" w:type="dxa"/>
           </w:tcPr>
           <w:p>
             <w:pPr>
@@ -771,7 +757,7 @@
         </w:tc>
         <w:tc>
           <w:tcPr>
-            <w:tcW w:w="1997" w:type="dxa"/>
+            <w:tcW w:w="1883" w:type="dxa"/>
           </w:tcPr>
           <w:p>
             <w:pPr>
@@ -791,7 +777,7 @@
         </w:tc>
         <w:tc>
           <w:tcPr>
-            <w:tcW w:w="1688" w:type="dxa"/>
+            <w:tcW w:w="3473" w:type="dxa"/>
           </w:tcPr>
           <w:p>
             <w:pPr>
@@ -811,7 +797,7 @@
         </w:tc>
         <w:tc>
           <w:tcPr>
-            <w:tcW w:w="1712" w:type="dxa"/>
+            <w:tcW w:w="1710" w:type="dxa"/>
           </w:tcPr>
           <w:p>
             <w:pPr>
@@ -836,7 +822,7 @@
         </w:trPr>
         <w:tc>
           <w:tcPr>
-            <w:tcW w:w="1855" w:type="dxa"/>
+            <w:tcW w:w="1630" w:type="dxa"/>
           </w:tcPr>
           <w:p>
             <w:pPr>
@@ -859,7 +845,7 @@
         </w:tc>
         <w:tc>
           <w:tcPr>
-            <w:tcW w:w="2098" w:type="dxa"/>
+            <w:tcW w:w="1816" w:type="dxa"/>
           </w:tcPr>
           <w:p>
             <w:pPr>
@@ -879,7 +865,7 @@
         </w:tc>
         <w:tc>
           <w:tcPr>
-            <w:tcW w:w="1997" w:type="dxa"/>
+            <w:tcW w:w="1883" w:type="dxa"/>
           </w:tcPr>
           <w:p>
             <w:pPr>
@@ -899,7 +885,7 @@
         </w:tc>
         <w:tc>
           <w:tcPr>
-            <w:tcW w:w="1688" w:type="dxa"/>
+            <w:tcW w:w="3473" w:type="dxa"/>
           </w:tcPr>
           <w:p>
             <w:pPr>
@@ -922,7 +908,7 @@
         </w:tc>
         <w:tc>
           <w:tcPr>
-            <w:tcW w:w="1712" w:type="dxa"/>
+            <w:tcW w:w="1710" w:type="dxa"/>
           </w:tcPr>
           <w:p>
             <w:pPr>
@@ -947,7 +933,7 @@
         </w:trPr>
         <w:tc>
           <w:tcPr>
-            <w:tcW w:w="1855" w:type="dxa"/>
+            <w:tcW w:w="1630" w:type="dxa"/>
           </w:tcPr>
           <w:p>
             <w:pPr>
@@ -969,7 +955,7 @@
         </w:tc>
         <w:tc>
           <w:tcPr>
-            <w:tcW w:w="2098" w:type="dxa"/>
+            <w:tcW w:w="1816" w:type="dxa"/>
           </w:tcPr>
           <w:p>
             <w:pPr>
@@ -989,7 +975,7 @@
         </w:tc>
         <w:tc>
           <w:tcPr>
-            <w:tcW w:w="1997" w:type="dxa"/>
+            <w:tcW w:w="1883" w:type="dxa"/>
           </w:tcPr>
           <w:p>
             <w:pPr>
@@ -1017,7 +1003,7 @@
         </w:tc>
         <w:tc>
           <w:tcPr>
-            <w:tcW w:w="1688" w:type="dxa"/>
+            <w:tcW w:w="3473" w:type="dxa"/>
           </w:tcPr>
           <w:p>
             <w:pPr>
@@ -1037,7 +1023,7 @@
         </w:tc>
         <w:tc>
           <w:tcPr>
-            <w:tcW w:w="1712" w:type="dxa"/>
+            <w:tcW w:w="1710" w:type="dxa"/>
           </w:tcPr>
           <w:p>
             <w:pPr>
@@ -1062,7 +1048,7 @@
         </w:trPr>
         <w:tc>
           <w:tcPr>
-            <w:tcW w:w="9350" w:type="dxa"/>
+            <w:tcW w:w="10512" w:type="dxa"/>
             <w:gridSpan w:val="5"/>
             <w:shd w:val="clear" w:color="auto" w:fill="C5B98D"/>
           </w:tcPr>
@@ -1090,7 +1076,7 @@
         </w:trPr>
         <w:tc>
           <w:tcPr>
-            <w:tcW w:w="1855" w:type="dxa"/>
+            <w:tcW w:w="1630" w:type="dxa"/>
           </w:tcPr>
           <w:p>
             <w:hyperlink r:id="rId10">
@@ -1106,7 +1092,7 @@
         </w:tc>
         <w:tc>
           <w:tcPr>
-            <w:tcW w:w="2098" w:type="dxa"/>
+            <w:tcW w:w="1816" w:type="dxa"/>
           </w:tcPr>
           <w:p>
             <w:pPr>
@@ -1126,7 +1112,7 @@
         </w:tc>
         <w:tc>
           <w:tcPr>
-            <w:tcW w:w="1997" w:type="dxa"/>
+            <w:tcW w:w="1883" w:type="dxa"/>
           </w:tcPr>
           <w:p>
             <w:pPr>
@@ -1146,7 +1132,7 @@
         </w:tc>
         <w:tc>
           <w:tcPr>
-            <w:tcW w:w="1688" w:type="dxa"/>
+            <w:tcW w:w="3473" w:type="dxa"/>
           </w:tcPr>
           <w:p>
             <w:pPr>
@@ -1169,7 +1155,7 @@
         </w:tc>
         <w:tc>
           <w:tcPr>
-            <w:tcW w:w="1712" w:type="dxa"/>
+            <w:tcW w:w="1710" w:type="dxa"/>
           </w:tcPr>
           <w:p>
             <w:pPr>
@@ -1194,7 +1180,7 @@
         </w:trPr>
         <w:tc>
           <w:tcPr>
-            <w:tcW w:w="9350" w:type="dxa"/>
+            <w:tcW w:w="10512" w:type="dxa"/>
             <w:gridSpan w:val="5"/>
             <w:shd w:val="clear" w:color="auto" w:fill="C5B98D"/>
           </w:tcPr>
@@ -1233,7 +1219,7 @@
         </w:trPr>
         <w:tc>
           <w:tcPr>
-            <w:tcW w:w="1855" w:type="dxa"/>
+            <w:tcW w:w="1630" w:type="dxa"/>
           </w:tcPr>
           <w:p>
             <w:hyperlink r:id="rId12">
@@ -1249,7 +1235,7 @@
         </w:tc>
         <w:tc>
           <w:tcPr>
-            <w:tcW w:w="2098" w:type="dxa"/>
+            <w:tcW w:w="1816" w:type="dxa"/>
           </w:tcPr>
           <w:p>
             <w:pPr>
@@ -1269,7 +1255,7 @@
         </w:tc>
         <w:tc>
           <w:tcPr>
-            <w:tcW w:w="1997" w:type="dxa"/>
+            <w:tcW w:w="1883" w:type="dxa"/>
           </w:tcPr>
           <w:p>
             <w:pPr>
@@ -1289,7 +1275,7 @@
         </w:tc>
         <w:tc>
           <w:tcPr>
-            <w:tcW w:w="1688" w:type="dxa"/>
+            <w:tcW w:w="3473" w:type="dxa"/>
           </w:tcPr>
           <w:p>
             <w:pPr>
@@ -1312,7 +1298,7 @@
         </w:tc>
         <w:tc>
           <w:tcPr>
-            <w:tcW w:w="1712" w:type="dxa"/>
+            <w:tcW w:w="1710" w:type="dxa"/>
           </w:tcPr>
           <w:p>
             <w:pPr>
@@ -1334,7 +1320,7 @@
       <w:tr>
         <w:tc>
           <w:tcPr>
-            <w:tcW w:w="9350" w:type="dxa"/>
+            <w:tcW w:w="10512" w:type="dxa"/>
             <w:gridSpan w:val="5"/>
             <w:shd w:val="clear" w:color="auto" w:fill="C5B98D"/>
           </w:tcPr>
@@ -1365,7 +1351,7 @@
         </w:trPr>
         <w:tc>
           <w:tcPr>
-            <w:tcW w:w="1855" w:type="dxa"/>
+            <w:tcW w:w="1630" w:type="dxa"/>
           </w:tcPr>
           <w:p>
             <w:pPr>
@@ -1389,7 +1375,7 @@
         </w:tc>
         <w:tc>
           <w:tcPr>
-            <w:tcW w:w="2098" w:type="dxa"/>
+            <w:tcW w:w="1816" w:type="dxa"/>
           </w:tcPr>
           <w:p>
             <w:pPr>
@@ -1408,7 +1394,7 @@
         </w:tc>
         <w:tc>
           <w:tcPr>
-            <w:tcW w:w="1997" w:type="dxa"/>
+            <w:tcW w:w="1883" w:type="dxa"/>
           </w:tcPr>
           <w:p>
             <w:pPr>
@@ -1428,7 +1414,7 @@
         </w:tc>
         <w:tc>
           <w:tcPr>
-            <w:tcW w:w="1688" w:type="dxa"/>
+            <w:tcW w:w="3473" w:type="dxa"/>
           </w:tcPr>
           <w:p>
             <w:pPr>
@@ -1448,7 +1434,7 @@
         </w:tc>
         <w:tc>
           <w:tcPr>
-            <w:tcW w:w="1712" w:type="dxa"/>
+            <w:tcW w:w="1710" w:type="dxa"/>
           </w:tcPr>
           <w:p>
             <w:pPr>
@@ -1473,7 +1459,7 @@
         </w:trPr>
         <w:tc>
           <w:tcPr>
-            <w:tcW w:w="1855" w:type="dxa"/>
+            <w:tcW w:w="1630" w:type="dxa"/>
           </w:tcPr>
           <w:p>
             <w:pPr>
@@ -1497,7 +1483,7 @@
         </w:tc>
         <w:tc>
           <w:tcPr>
-            <w:tcW w:w="2098" w:type="dxa"/>
+            <w:tcW w:w="1816" w:type="dxa"/>
           </w:tcPr>
           <w:p>
             <w:r>
@@ -1513,7 +1499,7 @@
         </w:tc>
         <w:tc>
           <w:tcPr>
-            <w:tcW w:w="1997" w:type="dxa"/>
+            <w:tcW w:w="1883" w:type="dxa"/>
           </w:tcPr>
           <w:p>
             <w:pPr>
@@ -1533,7 +1519,7 @@
         </w:tc>
         <w:tc>
           <w:tcPr>
-            <w:tcW w:w="1688" w:type="dxa"/>
+            <w:tcW w:w="3473" w:type="dxa"/>
           </w:tcPr>
           <w:p>
             <w:pPr>
@@ -1553,7 +1539,7 @@
         </w:tc>
         <w:tc>
           <w:tcPr>
-            <w:tcW w:w="1712" w:type="dxa"/>
+            <w:tcW w:w="1710" w:type="dxa"/>
           </w:tcPr>
           <w:p>
             <w:pPr>
@@ -1575,7 +1561,7 @@
       <w:tr>
         <w:tc>
           <w:tcPr>
-            <w:tcW w:w="1855" w:type="dxa"/>
+            <w:tcW w:w="1630" w:type="dxa"/>
           </w:tcPr>
           <w:p>
             <w:pPr>
@@ -1599,7 +1585,7 @@
         </w:tc>
         <w:tc>
           <w:tcPr>
-            <w:tcW w:w="2098" w:type="dxa"/>
+            <w:tcW w:w="1816" w:type="dxa"/>
           </w:tcPr>
           <w:p>
             <w:pPr>
@@ -1619,7 +1605,7 @@
         </w:tc>
         <w:tc>
           <w:tcPr>
-            <w:tcW w:w="1997" w:type="dxa"/>
+            <w:tcW w:w="1883" w:type="dxa"/>
           </w:tcPr>
           <w:p>
             <w:pPr>
@@ -1646,7 +1632,7 @@
         </w:tc>
         <w:tc>
           <w:tcPr>
-            <w:tcW w:w="1688" w:type="dxa"/>
+            <w:tcW w:w="3473" w:type="dxa"/>
           </w:tcPr>
           <w:p>
             <w:pPr>
@@ -1668,7 +1654,7 @@
         </w:tc>
         <w:tc>
           <w:tcPr>
-            <w:tcW w:w="1712" w:type="dxa"/>
+            <w:tcW w:w="1710" w:type="dxa"/>
           </w:tcPr>
           <w:p>
             <w:pPr>
@@ -1728,7 +1714,7 @@
       <w:tr>
         <w:tc>
           <w:tcPr>
-            <w:tcW w:w="1855" w:type="dxa"/>
+            <w:tcW w:w="1630" w:type="dxa"/>
           </w:tcPr>
           <w:p>
             <w:pPr>
@@ -1752,7 +1738,7 @@
         </w:tc>
         <w:tc>
           <w:tcPr>
-            <w:tcW w:w="2098" w:type="dxa"/>
+            <w:tcW w:w="1816" w:type="dxa"/>
           </w:tcPr>
           <w:p>
             <w:pPr>
@@ -1772,7 +1758,7 @@
         </w:tc>
         <w:tc>
           <w:tcPr>
-            <w:tcW w:w="1997" w:type="dxa"/>
+            <w:tcW w:w="1883" w:type="dxa"/>
           </w:tcPr>
           <w:p>
             <w:pPr>
@@ -1792,7 +1778,7 @@
         </w:tc>
         <w:tc>
           <w:tcPr>
-            <w:tcW w:w="1688" w:type="dxa"/>
+            <w:tcW w:w="3473" w:type="dxa"/>
           </w:tcPr>
           <w:p>
             <w:pPr>
@@ -1812,7 +1798,7 @@
         </w:tc>
         <w:tc>
           <w:tcPr>
-            <w:tcW w:w="1712" w:type="dxa"/>
+            <w:tcW w:w="1710" w:type="dxa"/>
           </w:tcPr>
           <w:p>
             <w:pPr>
@@ -1857,7 +1843,7 @@
         </w:trPr>
         <w:tc>
           <w:tcPr>
-            <w:tcW w:w="1855" w:type="dxa"/>
+            <w:tcW w:w="1630" w:type="dxa"/>
           </w:tcPr>
           <w:p>
             <w:pPr>
@@ -1887,7 +1873,7 @@
         </w:tc>
         <w:tc>
           <w:tcPr>
-            <w:tcW w:w="2098" w:type="dxa"/>
+            <w:tcW w:w="1816" w:type="dxa"/>
           </w:tcPr>
           <w:p>
             <w:pPr>
@@ -1907,7 +1893,7 @@
         </w:tc>
         <w:tc>
           <w:tcPr>
-            <w:tcW w:w="1997" w:type="dxa"/>
+            <w:tcW w:w="1883" w:type="dxa"/>
           </w:tcPr>
           <w:p>
             <w:pPr>
@@ -1927,7 +1913,7 @@
         </w:tc>
         <w:tc>
           <w:tcPr>
-            <w:tcW w:w="1688" w:type="dxa"/>
+            <w:tcW w:w="3473" w:type="dxa"/>
           </w:tcPr>
           <w:p>
             <w:pPr>
@@ -1947,7 +1933,7 @@
         </w:tc>
         <w:tc>
           <w:tcPr>
-            <w:tcW w:w="1712" w:type="dxa"/>
+            <w:tcW w:w="1710" w:type="dxa"/>
           </w:tcPr>
           <w:p>
             <w:pPr>
@@ -1971,7 +1957,7 @@
       <w:tr>
         <w:tc>
           <w:tcPr>
-            <w:tcW w:w="9350" w:type="dxa"/>
+            <w:tcW w:w="10512" w:type="dxa"/>
             <w:gridSpan w:val="5"/>
             <w:shd w:val="clear" w:color="auto" w:fill="C5B98D"/>
           </w:tcPr>
@@ -2000,7 +1986,7 @@
         </w:trPr>
         <w:tc>
           <w:tcPr>
-            <w:tcW w:w="1855" w:type="dxa"/>
+            <w:tcW w:w="1630" w:type="dxa"/>
           </w:tcPr>
           <w:p>
             <w:pPr>
@@ -2020,7 +2006,7 @@
         </w:tc>
         <w:tc>
           <w:tcPr>
-            <w:tcW w:w="2098" w:type="dxa"/>
+            <w:tcW w:w="1816" w:type="dxa"/>
           </w:tcPr>
           <w:p>
             <w:pPr>
@@ -2040,7 +2026,7 @@
         </w:tc>
         <w:tc>
           <w:tcPr>
-            <w:tcW w:w="1997" w:type="dxa"/>
+            <w:tcW w:w="1883" w:type="dxa"/>
           </w:tcPr>
           <w:p>
             <w:pPr>
@@ -2060,7 +2046,7 @@
         </w:tc>
         <w:tc>
           <w:tcPr>
-            <w:tcW w:w="1688" w:type="dxa"/>
+            <w:tcW w:w="3473" w:type="dxa"/>
           </w:tcPr>
           <w:p>
             <w:pPr>
@@ -2080,7 +2066,7 @@
         </w:tc>
         <w:tc>
           <w:tcPr>
-            <w:tcW w:w="1712" w:type="dxa"/>
+            <w:tcW w:w="1710" w:type="dxa"/>
           </w:tcPr>
           <w:p>
             <w:pPr>
@@ -2105,7 +2091,7 @@
         </w:trPr>
         <w:tc>
           <w:tcPr>
-            <w:tcW w:w="9350" w:type="dxa"/>
+            <w:tcW w:w="10512" w:type="dxa"/>
             <w:gridSpan w:val="5"/>
             <w:shd w:val="clear" w:color="auto" w:fill="C5B98D"/>
           </w:tcPr>
@@ -2133,7 +2119,7 @@
         </w:trPr>
         <w:tc>
           <w:tcPr>
-            <w:tcW w:w="1855" w:type="dxa"/>
+            <w:tcW w:w="1630" w:type="dxa"/>
           </w:tcPr>
           <w:p>
             <w:pPr>
@@ -2153,7 +2139,7 @@
         </w:tc>
         <w:tc>
           <w:tcPr>
-            <w:tcW w:w="2098" w:type="dxa"/>
+            <w:tcW w:w="1816" w:type="dxa"/>
           </w:tcPr>
           <w:p>
             <w:pPr>
@@ -2173,7 +2159,7 @@
         </w:tc>
         <w:tc>
           <w:tcPr>
-            <w:tcW w:w="1997" w:type="dxa"/>
+            <w:tcW w:w="1883" w:type="dxa"/>
           </w:tcPr>
           <w:p>
             <w:pPr>
@@ -2200,7 +2186,7 @@
         </w:tc>
         <w:tc>
           <w:tcPr>
-            <w:tcW w:w="1688" w:type="dxa"/>
+            <w:tcW w:w="3473" w:type="dxa"/>
           </w:tcPr>
           <w:p>
             <w:pPr>
@@ -2220,7 +2206,7 @@
         </w:tc>
         <w:tc>
           <w:tcPr>
-            <w:tcW w:w="1712" w:type="dxa"/>
+            <w:tcW w:w="1710" w:type="dxa"/>
           </w:tcPr>
           <w:p>
             <w:pPr>
@@ -2245,7 +2231,7 @@
         </w:trPr>
         <w:tc>
           <w:tcPr>
-            <w:tcW w:w="9350" w:type="dxa"/>
+            <w:tcW w:w="10512" w:type="dxa"/>
             <w:gridSpan w:val="5"/>
             <w:shd w:val="clear" w:color="auto" w:fill="C5B98D"/>
           </w:tcPr>
@@ -2274,7 +2260,7 @@
         </w:trPr>
         <w:tc>
           <w:tcPr>
-            <w:tcW w:w="1855" w:type="dxa"/>
+            <w:tcW w:w="1630" w:type="dxa"/>
           </w:tcPr>
           <w:p>
             <w:pPr>
@@ -2294,7 +2280,7 @@
         </w:tc>
         <w:tc>
           <w:tcPr>
-            <w:tcW w:w="2098" w:type="dxa"/>
+            <w:tcW w:w="1816" w:type="dxa"/>
           </w:tcPr>
           <w:p>
             <w:pPr>
@@ -2314,7 +2300,7 @@
         </w:tc>
         <w:tc>
           <w:tcPr>
-            <w:tcW w:w="1997" w:type="dxa"/>
+            <w:tcW w:w="1883" w:type="dxa"/>
           </w:tcPr>
           <w:p>
             <w:pPr>
@@ -2334,7 +2320,7 @@
         </w:tc>
         <w:tc>
           <w:tcPr>
-            <w:tcW w:w="1688" w:type="dxa"/>
+            <w:tcW w:w="3473" w:type="dxa"/>
           </w:tcPr>
           <w:p>
             <w:pPr>
@@ -2354,7 +2340,7 @@
         </w:tc>
         <w:tc>
           <w:tcPr>
-            <w:tcW w:w="1712" w:type="dxa"/>
+            <w:tcW w:w="1710" w:type="dxa"/>
           </w:tcPr>
           <w:p>
             <w:pPr>
@@ -2376,7 +2362,7 @@
       <w:tr>
         <w:tc>
           <w:tcPr>
-            <w:tcW w:w="9350" w:type="dxa"/>
+            <w:tcW w:w="10512" w:type="dxa"/>
             <w:gridSpan w:val="5"/>
             <w:shd w:val="clear" w:color="auto" w:fill="C5B98D"/>
           </w:tcPr>
@@ -2404,7 +2390,7 @@
         </w:trPr>
         <w:tc>
           <w:tcPr>
-            <w:tcW w:w="1855" w:type="dxa"/>
+            <w:tcW w:w="1630" w:type="dxa"/>
           </w:tcPr>
           <w:p>
             <w:pPr>
@@ -2428,145 +2414,27 @@
         </w:tc>
         <w:tc>
           <w:tcPr>
-            <w:tcW w:w="2098" w:type="dxa"/>
-          </w:tcPr>
-          <w:p>
-            <w:pPr>
-              <w:rPr>
-                <w:rFonts w:cs="Arial"/>
-                <w:szCs w:val="24"/>
-              </w:rPr>
-            </w:pPr>
-          </w:p>
-        </w:tc>
-        <w:tc>
-          <w:tcPr>
-            <w:tcW w:w="1997" w:type="dxa"/>
-          </w:tcPr>
-          <w:p>
-            <w:pPr>
-              <w:rPr>
-                <w:rFonts w:cs="Arial"/>
-                <w:szCs w:val="24"/>
-              </w:rPr>
-            </w:pPr>
-          </w:p>
-        </w:tc>
-        <w:tc>
-          <w:tcPr>
-            <w:tcW w:w="1688" w:type="dxa"/>
-          </w:tcPr>
-          <w:p>
-            <w:pPr>
-              <w:rPr>
-                <w:rFonts w:cs="Arial"/>
-                <w:szCs w:val="24"/>
-              </w:rPr>
-            </w:pPr>
-          </w:p>
-        </w:tc>
-        <w:tc>
-          <w:tcPr>
-            <w:tcW w:w="1712" w:type="dxa"/>
-          </w:tcPr>
-          <w:p>
-            <w:pPr>
-              <w:rPr>
-                <w:rFonts w:cs="Arial"/>
-                <w:szCs w:val="24"/>
-              </w:rPr>
-            </w:pPr>
-          </w:p>
-        </w:tc>
-      </w:tr>
-      <w:tr>
-        <w:trPr>
-          <w:trHeight w:val="494"/>
-        </w:trPr>
-        <w:tc>
-          <w:tcPr>
-            <w:tcW w:w="9350" w:type="dxa"/>
-            <w:gridSpan w:val="5"/>
-            <w:shd w:val="clear" w:color="auto" w:fill="C5B98D"/>
-          </w:tcPr>
-          <w:p>
-            <w:pPr>
-              <w:rPr>
-                <w:rFonts w:cs="Arial"/>
-                <w:szCs w:val="24"/>
-              </w:rPr>
-            </w:pPr>
-            <w:r>
-              <w:rPr>
-                <w:rFonts w:eastAsia="Calibri"/>
-                <w:b/>
-                <w:bCs/>
-              </w:rPr>
-              <w:t>Indigenous Rights</w:t>
-            </w:r>
-          </w:p>
-        </w:tc>
-      </w:tr>
-      <w:tr>
-        <w:trPr>
-          <w:trHeight w:val="782"/>
-        </w:trPr>
-        <w:tc>
-          <w:tcPr>
-            <w:tcW w:w="1855" w:type="dxa"/>
-          </w:tcPr>
-          <w:p>
-            <w:pPr>
-              <w:pStyle w:val="BodyText"/>
-            </w:pPr>
-            <w:hyperlink r:id="rId22">
-              <w:r>
-                <w:rPr>
-                  <w:rStyle w:val="Hyperlink"/>
-                  <w:rFonts w:eastAsia="Calibri"/>
-                </w:rPr>
-                <w:t>International Working Group for Indigenous Affairs</w:t>
-              </w:r>
-            </w:hyperlink>
-          </w:p>
-          <w:p>
-            <w:pPr>
-              <w:pStyle w:val="BodyText"/>
-              <w:spacing w:after="160"/>
-              <w:rPr>
-                <w:b/>
-                <w:bCs/>
-              </w:rPr>
-            </w:pPr>
-          </w:p>
-        </w:tc>
-        <w:tc>
-          <w:tcPr>
-            <w:tcW w:w="2098" w:type="dxa"/>
-          </w:tcPr>
-          <w:p>
-            <w:r>
-              <w:rPr>
-                <w:rStyle w:val="Hyperlink"/>
-                <w:rFonts w:eastAsia="Calibri"/>
-                <w:color w:val="000000"/>
-                <w:u w:val="none"/>
-              </w:rPr>
-              <w:t>Data as a tool for meaningful change. Maintaining indigenous peoples' sovereignty over use of their data.</w:t>
-            </w:r>
-          </w:p>
-          <w:p>
-            <w:pPr>
-              <w:rPr>
-                <w:rFonts w:cs="Arial"/>
-                <w:szCs w:val="24"/>
-              </w:rPr>
-            </w:pPr>
-          </w:p>
-        </w:tc>
-        <w:tc>
-          <w:tcPr>
-            <w:tcW w:w="1997" w:type="dxa"/>
+            <w:tcW w:w="1816" w:type="dxa"/>
+          </w:tcPr>
+          <w:p>
+            <w:pPr>
+              <w:rPr>
+                <w:rFonts w:cs="Arial"/>
+                <w:szCs w:val="24"/>
+              </w:rPr>
+            </w:pPr>
+            <w:r>
+              <w:rPr>
+                <w:rFonts w:cs="Arial"/>
+                <w:szCs w:val="24"/>
+              </w:rPr>
+              <w:t>Hunger mitigation services</w:t>
+            </w:r>
+          </w:p>
+        </w:tc>
+        <w:tc>
+          <w:tcPr>
+            <w:tcW w:w="1883" w:type="dxa"/>
           </w:tcPr>
           <w:p>
             <w:pPr>
@@ -2586,16 +2454,16 @@
         </w:tc>
         <w:tc>
           <w:tcPr>
-            <w:tcW w:w="1688" w:type="dxa"/>
-          </w:tcPr>
-          <w:p>
-            <w:pPr>
-              <w:rPr>
-                <w:rFonts w:cs="Arial"/>
-                <w:szCs w:val="24"/>
-              </w:rPr>
-            </w:pPr>
-            <w:hyperlink r:id="rId23" w:history="1">
+            <w:tcW w:w="3473" w:type="dxa"/>
+          </w:tcPr>
+          <w:p>
+            <w:pPr>
+              <w:rPr>
+                <w:rFonts w:cs="Arial"/>
+                <w:szCs w:val="24"/>
+              </w:rPr>
+            </w:pPr>
+            <w:hyperlink r:id="rId22" w:history="1">
               <w:r>
                 <w:rPr>
                   <w:rStyle w:val="Hyperlink"/>
@@ -2613,37 +2481,21 @@
                 <w:szCs w:val="24"/>
               </w:rPr>
             </w:pPr>
-            <w:hyperlink r:id="rId24" w:history="1">
+            <w:hyperlink r:id="rId23" w:history="1">
               <w:r>
                 <w:rPr>
                   <w:rStyle w:val="Hyperlink"/>
                   <w:rFonts w:cs="Arial"/>
                   <w:szCs w:val="24"/>
                 </w:rPr>
-                <w:t>We</w:t>
-              </w:r>
-              <w:r>
-                <w:rPr>
-                  <w:rStyle w:val="Hyperlink"/>
-                  <w:rFonts w:cs="Arial"/>
-                  <w:szCs w:val="24"/>
-                </w:rPr>
-                <w:t>b</w:t>
-              </w:r>
-              <w:r>
-                <w:rPr>
-                  <w:rStyle w:val="Hyperlink"/>
-                  <w:rFonts w:cs="Arial"/>
-                  <w:szCs w:val="24"/>
-                </w:rPr>
-                <w:t xml:space="preserve"> form</w:t>
+                <w:t>Web form</w:t>
               </w:r>
             </w:hyperlink>
           </w:p>
         </w:tc>
         <w:tc>
           <w:tcPr>
-            <w:tcW w:w="1712" w:type="dxa"/>
+            <w:tcW w:w="1710" w:type="dxa"/>
           </w:tcPr>
           <w:p>
             <w:pPr>
@@ -2658,6 +2510,34 @@
                 <w:szCs w:val="24"/>
               </w:rPr>
               <w:t>202-495-1348</w:t>
+            </w:r>
+          </w:p>
+        </w:tc>
+      </w:tr>
+      <w:tr>
+        <w:trPr>
+          <w:trHeight w:val="494"/>
+        </w:trPr>
+        <w:tc>
+          <w:tcPr>
+            <w:tcW w:w="10512" w:type="dxa"/>
+            <w:gridSpan w:val="5"/>
+            <w:shd w:val="clear" w:color="auto" w:fill="C5B98D"/>
+          </w:tcPr>
+          <w:p>
+            <w:pPr>
+              <w:rPr>
+                <w:rFonts w:cs="Arial"/>
+                <w:szCs w:val="24"/>
+              </w:rPr>
+            </w:pPr>
+            <w:r>
+              <w:rPr>
+                <w:rFonts w:eastAsia="Calibri"/>
+                <w:b/>
+                <w:bCs/>
+              </w:rPr>
+              <w:t>Indigenous Rights</w:t>
             </w:r>
           </w:p>
         </w:tc>
@@ -2668,7 +2548,161 @@
         </w:trPr>
         <w:tc>
           <w:tcPr>
-            <w:tcW w:w="1855" w:type="dxa"/>
+            <w:tcW w:w="1630" w:type="dxa"/>
+          </w:tcPr>
+          <w:p>
+            <w:pPr>
+              <w:pStyle w:val="BodyText"/>
+            </w:pPr>
+            <w:hyperlink r:id="rId24">
+              <w:r>
+                <w:rPr>
+                  <w:rStyle w:val="Hyperlink"/>
+                  <w:rFonts w:eastAsia="Calibri"/>
+                </w:rPr>
+                <w:t>International Working Group for Indigenous Affairs</w:t>
+              </w:r>
+            </w:hyperlink>
+          </w:p>
+          <w:p>
+            <w:pPr>
+              <w:pStyle w:val="BodyText"/>
+              <w:spacing w:after="160"/>
+              <w:rPr>
+                <w:b/>
+                <w:bCs/>
+              </w:rPr>
+            </w:pPr>
+          </w:p>
+        </w:tc>
+        <w:tc>
+          <w:tcPr>
+            <w:tcW w:w="1816" w:type="dxa"/>
+          </w:tcPr>
+          <w:p>
+            <w:r>
+              <w:rPr>
+                <w:rStyle w:val="Hyperlink"/>
+                <w:rFonts w:eastAsia="Calibri"/>
+                <w:color w:val="000000"/>
+                <w:u w:val="none"/>
+              </w:rPr>
+              <w:t>Data as a tool for meaningful change. Maintaining indigenous peoples' sovereignty over use of their data.</w:t>
+            </w:r>
+          </w:p>
+          <w:p>
+            <w:pPr>
+              <w:rPr>
+                <w:rFonts w:cs="Arial"/>
+                <w:szCs w:val="24"/>
+              </w:rPr>
+            </w:pPr>
+          </w:p>
+        </w:tc>
+        <w:tc>
+          <w:tcPr>
+            <w:tcW w:w="1883" w:type="dxa"/>
+          </w:tcPr>
+          <w:p>
+            <w:pPr>
+              <w:rPr>
+                <w:rFonts w:cs="Arial"/>
+                <w:szCs w:val="24"/>
+              </w:rPr>
+            </w:pPr>
+            <w:r>
+              <w:rPr>
+                <w:rFonts w:cs="Arial"/>
+                <w:szCs w:val="24"/>
+              </w:rPr>
+              <w:t>Kathe Jepsen, Programs Assistant</w:t>
+            </w:r>
+          </w:p>
+        </w:tc>
+        <w:tc>
+          <w:tcPr>
+            <w:tcW w:w="3473" w:type="dxa"/>
+          </w:tcPr>
+          <w:p>
+            <w:pPr>
+              <w:rPr>
+                <w:rFonts w:cs="Arial"/>
+                <w:szCs w:val="24"/>
+              </w:rPr>
+            </w:pPr>
+            <w:r>
+              <w:rPr>
+                <w:rFonts w:cs="Arial"/>
+                <w:szCs w:val="24"/>
+              </w:rPr>
+              <w:t>kj</w:t>
+            </w:r>
+            <w:r>
+              <w:rPr>
+                <w:rFonts w:cs="Arial"/>
+                <w:szCs w:val="24"/>
+              </w:rPr>
+              <w:t>@iwgia.org</w:t>
+            </w:r>
+          </w:p>
+        </w:tc>
+        <w:tc>
+          <w:tcPr>
+            <w:tcW w:w="1710" w:type="dxa"/>
+          </w:tcPr>
+          <w:p>
+            <w:pPr>
+              <w:rPr>
+                <w:rFonts w:cs="Arial"/>
+                <w:szCs w:val="24"/>
+              </w:rPr>
+            </w:pPr>
+            <w:r>
+              <w:rPr>
+                <w:rFonts w:cs="Arial"/>
+                <w:color w:val="444444"/>
+                <w:shd w:val="clear" w:color="auto" w:fill="F4F4F4"/>
+              </w:rPr>
+              <w:t>+45 5373 2836</w:t>
+            </w:r>
+            <w:r>
+              <w:rPr>
+                <w:rFonts w:cs="Arial"/>
+                <w:szCs w:val="24"/>
+              </w:rPr>
+              <w:t xml:space="preserve"> </w:t>
+            </w:r>
+            <w:r>
+              <w:rPr>
+                <w:rFonts w:cs="Arial"/>
+                <w:szCs w:val="24"/>
+              </w:rPr>
+              <w:t>(</w:t>
+            </w:r>
+            <w:r>
+              <w:rPr>
+                <w:rFonts w:cs="Arial"/>
+                <w:szCs w:val="24"/>
+              </w:rPr>
+              <w:t>Copenhagen, Denmark</w:t>
+            </w:r>
+            <w:r>
+              <w:rPr>
+                <w:rFonts w:cs="Arial"/>
+                <w:szCs w:val="24"/>
+              </w:rPr>
+              <w:t>)</w:t>
+            </w:r>
+          </w:p>
+        </w:tc>
+      </w:tr>
+      <w:tr>
+        <w:trPr>
+          <w:trHeight w:val="782"/>
+        </w:trPr>
+        <w:tc>
+          <w:tcPr>
+            <w:tcW w:w="1630" w:type="dxa"/>
           </w:tcPr>
           <w:p>
             <w:pPr>
@@ -2695,7 +2729,7 @@
         </w:tc>
         <w:tc>
           <w:tcPr>
-            <w:tcW w:w="2098" w:type="dxa"/>
+            <w:tcW w:w="1816" w:type="dxa"/>
           </w:tcPr>
           <w:p>
             <w:r>
@@ -2720,41 +2754,112 @@
         </w:tc>
         <w:tc>
           <w:tcPr>
-            <w:tcW w:w="1997" w:type="dxa"/>
-          </w:tcPr>
-          <w:p>
-            <w:pPr>
-              <w:rPr>
-                <w:rFonts w:cs="Arial"/>
-                <w:szCs w:val="24"/>
-              </w:rPr>
-            </w:pPr>
-          </w:p>
-        </w:tc>
-        <w:tc>
-          <w:tcPr>
-            <w:tcW w:w="1688" w:type="dxa"/>
-          </w:tcPr>
-          <w:p>
-            <w:pPr>
-              <w:rPr>
-                <w:rFonts w:cs="Arial"/>
-                <w:szCs w:val="24"/>
-              </w:rPr>
-            </w:pPr>
-          </w:p>
-        </w:tc>
-        <w:tc>
-          <w:tcPr>
-            <w:tcW w:w="1712" w:type="dxa"/>
-          </w:tcPr>
-          <w:p>
-            <w:pPr>
-              <w:rPr>
-                <w:rFonts w:cs="Arial"/>
-                <w:szCs w:val="24"/>
-              </w:rPr>
-            </w:pPr>
+            <w:tcW w:w="1883" w:type="dxa"/>
+          </w:tcPr>
+          <w:p>
+            <w:pPr>
+              <w:rPr>
+                <w:rFonts w:cs="Arial"/>
+                <w:szCs w:val="24"/>
+              </w:rPr>
+            </w:pPr>
+            <w:r>
+              <w:rPr>
+                <w:rFonts w:cs="Arial"/>
+                <w:szCs w:val="24"/>
+              </w:rPr>
+              <w:t>NA</w:t>
+            </w:r>
+          </w:p>
+        </w:tc>
+        <w:tc>
+          <w:tcPr>
+            <w:tcW w:w="3473" w:type="dxa"/>
+          </w:tcPr>
+          <w:p>
+            <w:pPr>
+              <w:rPr>
+                <w:rFonts w:cs="Arial"/>
+                <w:szCs w:val="24"/>
+              </w:rPr>
+            </w:pPr>
+            <w:r>
+              <w:rPr>
+                <w:rFonts w:cs="Arial"/>
+                <w:szCs w:val="24"/>
+              </w:rPr>
+              <w:t>info.usa.survivalinternational.org</w:t>
+            </w:r>
+          </w:p>
+        </w:tc>
+        <w:tc>
+          <w:tcPr>
+            <w:tcW w:w="1710" w:type="dxa"/>
+          </w:tcPr>
+          <w:p>
+            <w:pPr>
+              <w:rPr>
+                <w:rFonts w:ascii="Helvetica" w:hAnsi="Helvetica" w:cs="Helvetica"/>
+                <w:color w:val="666666"/>
+                <w:shd w:val="clear" w:color="auto" w:fill="F7F7F7"/>
+              </w:rPr>
+            </w:pPr>
+            <w:r>
+              <w:rPr>
+                <w:rFonts w:ascii="Helvetica" w:hAnsi="Helvetica" w:cs="Helvetica"/>
+                <w:color w:val="666666"/>
+                <w:shd w:val="clear" w:color="auto" w:fill="F7F7F7"/>
+              </w:rPr>
+              <w:t>510</w:t>
+            </w:r>
+            <w:r>
+              <w:rPr>
+                <w:rFonts w:ascii="Helvetica" w:hAnsi="Helvetica" w:cs="Helvetica"/>
+                <w:color w:val="666666"/>
+                <w:shd w:val="clear" w:color="auto" w:fill="F7F7F7"/>
+              </w:rPr>
+              <w:t>-</w:t>
+            </w:r>
+            <w:r>
+              <w:rPr>
+                <w:rFonts w:ascii="Helvetica" w:hAnsi="Helvetica" w:cs="Helvetica"/>
+                <w:color w:val="666666"/>
+                <w:shd w:val="clear" w:color="auto" w:fill="F7F7F7"/>
+              </w:rPr>
+              <w:t>858</w:t>
+            </w:r>
+            <w:r>
+              <w:rPr>
+                <w:rFonts w:ascii="Helvetica" w:hAnsi="Helvetica" w:cs="Helvetica"/>
+                <w:color w:val="666666"/>
+                <w:shd w:val="clear" w:color="auto" w:fill="F7F7F7"/>
+              </w:rPr>
+              <w:t>-</w:t>
+            </w:r>
+            <w:r>
+              <w:rPr>
+                <w:rFonts w:ascii="Helvetica" w:hAnsi="Helvetica" w:cs="Helvetica"/>
+                <w:color w:val="666666"/>
+                <w:shd w:val="clear" w:color="auto" w:fill="F7F7F7"/>
+              </w:rPr>
+              <w:t>3950</w:t>
+            </w:r>
+          </w:p>
+          <w:p>
+            <w:pPr>
+              <w:rPr>
+                <w:rFonts w:cs="Arial"/>
+                <w:szCs w:val="24"/>
+              </w:rPr>
+            </w:pPr>
+            <w:r>
+              <w:rPr>
+                <w:rFonts w:ascii="Helvetica" w:hAnsi="Helvetica" w:cs="Helvetica"/>
+                <w:color w:val="666666"/>
+                <w:shd w:val="clear" w:color="auto" w:fill="F7F7F7"/>
+              </w:rPr>
+              <w:t>(San Francisco, CA)</w:t>
+            </w:r>
           </w:p>
         </w:tc>
       </w:tr>
@@ -2764,7 +2869,7 @@
         </w:trPr>
         <w:tc>
           <w:tcPr>
-            <w:tcW w:w="9350" w:type="dxa"/>
+            <w:tcW w:w="10512" w:type="dxa"/>
             <w:gridSpan w:val="5"/>
             <w:shd w:val="clear" w:color="auto" w:fill="C5B98D"/>
           </w:tcPr>
@@ -2793,7 +2898,7 @@
         </w:trPr>
         <w:tc>
           <w:tcPr>
-            <w:tcW w:w="1855" w:type="dxa"/>
+            <w:tcW w:w="1630" w:type="dxa"/>
           </w:tcPr>
           <w:p>
             <w:pPr>
@@ -2818,7 +2923,7 @@
         </w:tc>
         <w:tc>
           <w:tcPr>
-            <w:tcW w:w="2098" w:type="dxa"/>
+            <w:tcW w:w="1816" w:type="dxa"/>
           </w:tcPr>
           <w:p>
             <w:pPr>
@@ -2828,45 +2933,103 @@
                 <w:u w:val="none"/>
               </w:rPr>
             </w:pPr>
-          </w:p>
-        </w:tc>
-        <w:tc>
-          <w:tcPr>
-            <w:tcW w:w="1997" w:type="dxa"/>
-          </w:tcPr>
-          <w:p>
-            <w:pPr>
-              <w:rPr>
-                <w:rFonts w:cs="Arial"/>
-                <w:szCs w:val="24"/>
-              </w:rPr>
-            </w:pPr>
-          </w:p>
-        </w:tc>
-        <w:tc>
-          <w:tcPr>
-            <w:tcW w:w="1688" w:type="dxa"/>
-          </w:tcPr>
-          <w:p>
-            <w:pPr>
-              <w:rPr>
-                <w:rFonts w:cs="Arial"/>
-                <w:szCs w:val="24"/>
-              </w:rPr>
-            </w:pPr>
-          </w:p>
-        </w:tc>
-        <w:tc>
-          <w:tcPr>
-            <w:tcW w:w="1712" w:type="dxa"/>
-          </w:tcPr>
-          <w:p>
-            <w:pPr>
-              <w:rPr>
-                <w:rFonts w:cs="Arial"/>
-                <w:szCs w:val="24"/>
-              </w:rPr>
-            </w:pPr>
+            <w:r>
+              <w:rPr>
+                <w:rStyle w:val="Hyperlink"/>
+                <w:color w:val="000000"/>
+                <w:u w:val="none"/>
+              </w:rPr>
+              <w:t>Criminal justice reform, racial justice, public education</w:t>
+            </w:r>
+          </w:p>
+        </w:tc>
+        <w:tc>
+          <w:tcPr>
+            <w:tcW w:w="1883" w:type="dxa"/>
+          </w:tcPr>
+          <w:p>
+            <w:pPr>
+              <w:rPr>
+                <w:rFonts w:cs="Arial"/>
+                <w:szCs w:val="24"/>
+              </w:rPr>
+            </w:pPr>
+            <w:r>
+              <w:rPr>
+                <w:rFonts w:cs="Arial"/>
+                <w:szCs w:val="24"/>
+              </w:rPr>
+              <w:t>NA</w:t>
+            </w:r>
+          </w:p>
+        </w:tc>
+        <w:tc>
+          <w:tcPr>
+            <w:tcW w:w="3473" w:type="dxa"/>
+          </w:tcPr>
+          <w:p>
+            <w:pPr>
+              <w:rPr>
+                <w:rFonts w:cs="Arial"/>
+                <w:szCs w:val="24"/>
+              </w:rPr>
+            </w:pPr>
+            <w:r>
+              <w:rPr>
+                <w:rFonts w:cs="Arial"/>
+                <w:szCs w:val="24"/>
+              </w:rPr>
+              <w:t>contact_us@eji.org</w:t>
+            </w:r>
+          </w:p>
+        </w:tc>
+        <w:tc>
+          <w:tcPr>
+            <w:tcW w:w="1710" w:type="dxa"/>
+          </w:tcPr>
+          <w:p>
+            <w:pPr>
+              <w:rPr>
+                <w:rFonts w:cs="Arial"/>
+                <w:szCs w:val="24"/>
+              </w:rPr>
+            </w:pPr>
+            <w:r>
+              <w:rPr>
+                <w:rFonts w:cs="Arial"/>
+                <w:szCs w:val="24"/>
+              </w:rPr>
+              <w:t>334-269-1803</w:t>
+            </w:r>
+          </w:p>
+          <w:p>
+            <w:pPr>
+              <w:rPr>
+                <w:rFonts w:cs="Arial"/>
+                <w:szCs w:val="24"/>
+              </w:rPr>
+            </w:pPr>
+            <w:r>
+              <w:rPr>
+                <w:rFonts w:cs="Arial"/>
+                <w:szCs w:val="24"/>
+              </w:rPr>
+              <w:t>(</w:t>
+            </w:r>
+            <w:r>
+              <w:rPr>
+                <w:rFonts w:cs="Arial"/>
+                <w:szCs w:val="24"/>
+              </w:rPr>
+              <w:t>Montgomery, AL</w:t>
+            </w:r>
+            <w:r>
+              <w:rPr>
+                <w:rFonts w:cs="Arial"/>
+                <w:szCs w:val="24"/>
+              </w:rPr>
+              <w:t>)</w:t>
+            </w:r>
           </w:p>
         </w:tc>
       </w:tr>

</xml_diff>